<commit_message>
Rectifico errores fase1 y añado odoodock
</commit_message>
<xml_diff>
--- a/Fase1_EchocarIB_SA.docx
+++ b/Fase1_EchocarIB_SA.docx
@@ -457,6 +457,7 @@
                                 <w:calendar w:val="gregorian"/>
                               </w:date>
                             </w:sdtPr>
+                            <w:sdtEndPr/>
                             <w:sdtContent>
                               <w:p>
                                 <w:pPr>
@@ -504,6 +505,7 @@
                                 <w:dataBinding w:prefixMappings="xmlns:ns0='http://schemas.openxmlformats.org/officeDocument/2006/extended-properties' " w:xpath="/ns0:Properties[1]/ns0:Company[1]" w:storeItemID="{6668398D-A668-4E3E-A5EB-62B293D839F1}"/>
                                 <w:text/>
                               </w:sdtPr>
+                              <w:sdtEndPr/>
                               <w:sdtContent>
                                 <w:ins w:id="16" w:author="Javier Fernández" w:date="2024-11-18T23:27:00Z" w16du:dateUtc="2024-11-18T22:27:00Z">
                                   <w:r>
@@ -536,6 +538,7 @@
                                 <w:dataBinding w:prefixMappings="xmlns:ns0='http://schemas.microsoft.com/office/2006/coverPageProps' " w:xpath="/ns0:CoverPageProperties[1]/ns0:CompanyAddress[1]" w:storeItemID="{55AF091B-3C7A-41E3-B477-F2FDAA23CFDA}"/>
                                 <w:text/>
                               </w:sdtPr>
+                              <w:sdtEndPr/>
                               <w:sdtContent>
                                 <w:ins w:id="17" w:author="Javier Fernández" w:date="2024-11-18T23:28:00Z" w16du:dateUtc="2024-11-18T22:28:00Z">
                                   <w:r>
@@ -683,124 +686,244 @@
     </w:p>
     <w:p>
       <w:pPr>
-        <w:rPr>
-          <w:rFonts w:ascii="Arial" w:hAnsi="Arial" w:cs="Arial"/>
+        <w:pStyle w:val="NormalWeb"/>
+        <w:ind w:left="360"/>
+        <w:rPr>
+          <w:rFonts w:ascii="Arial" w:hAnsi="Arial" w:cs="Arial"/>
+          <w:sz w:val="20"/>
+          <w:szCs w:val="20"/>
         </w:rPr>
       </w:pPr>
       <w:proofErr w:type="spellStart"/>
       <w:r>
         <w:rPr>
           <w:rFonts w:ascii="Arial" w:hAnsi="Arial" w:cs="Arial"/>
-        </w:rPr>
-        <w:t>E</w:t>
-      </w:r>
-      <w:r>
-        <w:rPr>
-          <w:rFonts w:ascii="Arial" w:hAnsi="Arial" w:cs="Arial"/>
-        </w:rPr>
-        <w:t>cho</w:t>
-      </w:r>
-      <w:r>
-        <w:rPr>
-          <w:rFonts w:ascii="Arial" w:hAnsi="Arial" w:cs="Arial"/>
-        </w:rPr>
-        <w:t>car</w:t>
+          <w:sz w:val="20"/>
+          <w:szCs w:val="20"/>
+        </w:rPr>
+        <w:t>Echocar</w:t>
       </w:r>
       <w:proofErr w:type="spellEnd"/>
       <w:r>
         <w:rPr>
           <w:rFonts w:ascii="Arial" w:hAnsi="Arial" w:cs="Arial"/>
-        </w:rPr>
-        <w:t xml:space="preserve"> es una compañía de alquiler de coches que fue fundada en 19</w:t>
-      </w:r>
-      <w:r>
-        <w:rPr>
-          <w:rFonts w:ascii="Arial" w:hAnsi="Arial" w:cs="Arial"/>
-        </w:rPr>
-        <w:t>6</w:t>
-      </w:r>
-      <w:r>
-        <w:rPr>
-          <w:rFonts w:ascii="Arial" w:hAnsi="Arial" w:cs="Arial"/>
-        </w:rPr>
-        <w:t>9 en Paris. Posee las oficinas centrales en Paris</w:t>
-      </w:r>
-      <w:r>
-        <w:rPr>
-          <w:rFonts w:ascii="Arial" w:hAnsi="Arial" w:cs="Arial"/>
-        </w:rPr>
-        <w:t xml:space="preserve">, en el parque empresarial </w:t>
-      </w:r>
-      <w:r>
-        <w:rPr>
-          <w:rFonts w:ascii="Arial" w:hAnsi="Arial" w:cs="Arial"/>
-        </w:rPr>
-        <w:t xml:space="preserve">Val Saint-Quentin en </w:t>
+          <w:sz w:val="20"/>
+          <w:szCs w:val="20"/>
+        </w:rPr>
+        <w:t xml:space="preserve"> IB, SA nació en 1974 en Madrid, inicialmente como una empresa local dedicada al alquiler de coches para empresas y turistas. Fundada por un grupo de inversores españoles con experiencia en el sector del transporte, la compañía tomó su nombre de "</w:t>
       </w:r>
       <w:proofErr w:type="spellStart"/>
       <w:r>
         <w:rPr>
           <w:rFonts w:ascii="Arial" w:hAnsi="Arial" w:cs="Arial"/>
-        </w:rPr>
-        <w:t>Voisins</w:t>
+          <w:sz w:val="20"/>
+          <w:szCs w:val="20"/>
+        </w:rPr>
+        <w:t>Echocar</w:t>
       </w:r>
       <w:proofErr w:type="spellEnd"/>
       <w:r>
         <w:rPr>
           <w:rFonts w:ascii="Arial" w:hAnsi="Arial" w:cs="Arial"/>
-        </w:rPr>
-        <w:t>-le-</w:t>
+          <w:sz w:val="20"/>
+          <w:szCs w:val="20"/>
+        </w:rPr>
+        <w:t>" como un guiño a la idea de movilidad ágil y accesible. Durante sus primeros años, la empresa operaba con una flota de apenas 50 vehículos, pero su filosofía de "alquiler fácil, rápido y económico" pronto atrajo la atención de clientes de toda España.</w:t>
+      </w:r>
+    </w:p>
+    <w:p>
+      <w:pPr>
+        <w:pStyle w:val="NormalWeb"/>
+        <w:ind w:left="360"/>
+        <w:rPr>
+          <w:rFonts w:ascii="Arial" w:hAnsi="Arial" w:cs="Arial"/>
+          <w:sz w:val="20"/>
+          <w:szCs w:val="20"/>
+        </w:rPr>
+      </w:pPr>
+      <w:r>
+        <w:rPr>
+          <w:rStyle w:val="Textoennegrita"/>
+          <w:rFonts w:ascii="Arial" w:eastAsiaTheme="majorEastAsia" w:hAnsi="Arial" w:cs="Arial"/>
+          <w:b w:val="0"/>
+          <w:bCs w:val="0"/>
+          <w:i/>
+          <w:iCs/>
+          <w:sz w:val="20"/>
+          <w:szCs w:val="20"/>
+        </w:rPr>
+        <w:t>Expansión y consolidación (1980-1990):</w:t>
+      </w:r>
+      <w:r>
+        <w:rPr>
+          <w:rFonts w:ascii="Arial" w:hAnsi="Arial" w:cs="Arial"/>
+          <w:sz w:val="20"/>
+          <w:szCs w:val="20"/>
+        </w:rPr>
+        <w:br/>
+        <w:t xml:space="preserve">A medida que el turismo en España creció exponencialmente durante los años 80, </w:t>
       </w:r>
       <w:proofErr w:type="spellStart"/>
       <w:r>
         <w:rPr>
           <w:rFonts w:ascii="Arial" w:hAnsi="Arial" w:cs="Arial"/>
-        </w:rPr>
-        <w:t>Bretonneux</w:t>
+          <w:sz w:val="20"/>
+          <w:szCs w:val="20"/>
+        </w:rPr>
+        <w:t>Echocar</w:t>
       </w:r>
       <w:proofErr w:type="spellEnd"/>
       <w:r>
         <w:rPr>
           <w:rFonts w:ascii="Arial" w:hAnsi="Arial" w:cs="Arial"/>
+          <w:sz w:val="20"/>
+          <w:szCs w:val="20"/>
         </w:rPr>
         <w:t xml:space="preserve"> </w:t>
       </w:r>
       <w:r>
         <w:rPr>
           <w:rFonts w:ascii="Arial" w:hAnsi="Arial" w:cs="Arial"/>
-        </w:rPr>
-        <w:t xml:space="preserve">esta empresa pertenece al grupo </w:t>
+          <w:sz w:val="20"/>
+          <w:szCs w:val="20"/>
+        </w:rPr>
+        <w:t>IB, SA</w:t>
+      </w:r>
+      <w:r>
+        <w:rPr>
+          <w:rFonts w:ascii="Arial" w:hAnsi="Arial" w:cs="Arial"/>
+          <w:sz w:val="20"/>
+          <w:szCs w:val="20"/>
+        </w:rPr>
+        <w:t xml:space="preserve"> se expandió rápidamente hacia destinos clave como Málaga, Valencia y las Islas Canarias. En 1985, la empresa introdujo un servicio exclusivo para empresas, que incluía contratos a largo plazo con mantenimiento y gestión de flotas. Este movimiento consolidó su reputación como un socio estratégico para el sector corporativo. En 1988, </w:t>
       </w:r>
       <w:proofErr w:type="spellStart"/>
       <w:r>
         <w:rPr>
           <w:rFonts w:ascii="Arial" w:hAnsi="Arial" w:cs="Arial"/>
-        </w:rPr>
-        <w:t>E</w:t>
-      </w:r>
-      <w:r>
-        <w:rPr>
-          <w:rFonts w:ascii="Arial" w:hAnsi="Arial" w:cs="Arial"/>
-        </w:rPr>
-        <w:t>ch</w:t>
-      </w:r>
-      <w:r>
-        <w:rPr>
-          <w:rFonts w:ascii="Arial" w:hAnsi="Arial" w:cs="Arial"/>
-        </w:rPr>
-        <w:t>ocar</w:t>
+          <w:sz w:val="20"/>
+          <w:szCs w:val="20"/>
+        </w:rPr>
+        <w:t>Echocar</w:t>
       </w:r>
       <w:proofErr w:type="spellEnd"/>
       <w:r>
         <w:rPr>
           <w:rFonts w:ascii="Arial" w:hAnsi="Arial" w:cs="Arial"/>
+          <w:sz w:val="20"/>
+          <w:szCs w:val="20"/>
+        </w:rPr>
+        <w:t xml:space="preserve"> IB lanzó su línea de "</w:t>
+      </w:r>
+      <w:proofErr w:type="spellStart"/>
+      <w:r>
+        <w:rPr>
+          <w:rFonts w:ascii="Arial" w:hAnsi="Arial" w:cs="Arial"/>
+          <w:sz w:val="20"/>
+          <w:szCs w:val="20"/>
+        </w:rPr>
+        <w:t>RentaFácil</w:t>
+      </w:r>
+      <w:proofErr w:type="spellEnd"/>
+      <w:r>
+        <w:rPr>
+          <w:rFonts w:ascii="Arial" w:hAnsi="Arial" w:cs="Arial"/>
+          <w:sz w:val="20"/>
+          <w:szCs w:val="20"/>
+        </w:rPr>
+        <w:t>", diseñada para clientes que buscaban precios accesibles, sentando las bases para su entrada en el segmento de bajo coste.</w:t>
+      </w:r>
+    </w:p>
+    <w:p>
+      <w:pPr>
+        <w:pStyle w:val="NormalWeb"/>
+        <w:ind w:left="360"/>
+        <w:rPr>
+          <w:rFonts w:ascii="Arial" w:hAnsi="Arial" w:cs="Arial"/>
+          <w:sz w:val="20"/>
+          <w:szCs w:val="20"/>
+        </w:rPr>
+      </w:pPr>
+      <w:r>
+        <w:rPr>
+          <w:rStyle w:val="Textoennegrita"/>
+          <w:rFonts w:ascii="Arial" w:eastAsiaTheme="majorEastAsia" w:hAnsi="Arial" w:cs="Arial"/>
+          <w:b w:val="0"/>
+          <w:bCs w:val="0"/>
+          <w:i/>
+          <w:iCs/>
+          <w:sz w:val="20"/>
+          <w:szCs w:val="20"/>
+        </w:rPr>
+        <w:t>El salto internacional (1990-2000):</w:t>
+      </w:r>
+      <w:r>
+        <w:rPr>
+          <w:rFonts w:ascii="Arial" w:hAnsi="Arial" w:cs="Arial"/>
+          <w:sz w:val="20"/>
+          <w:szCs w:val="20"/>
+        </w:rPr>
+        <w:br/>
+        <w:t xml:space="preserve">En 1991, </w:t>
+      </w:r>
+      <w:proofErr w:type="spellStart"/>
+      <w:r>
+        <w:rPr>
+          <w:rFonts w:ascii="Arial" w:hAnsi="Arial" w:cs="Arial"/>
+          <w:sz w:val="20"/>
+          <w:szCs w:val="20"/>
+        </w:rPr>
+        <w:t>Echocar</w:t>
+      </w:r>
+      <w:proofErr w:type="spellEnd"/>
+      <w:r>
+        <w:rPr>
+          <w:rFonts w:ascii="Arial" w:hAnsi="Arial" w:cs="Arial"/>
+          <w:sz w:val="20"/>
+          <w:szCs w:val="20"/>
         </w:rPr>
         <w:t xml:space="preserve"> </w:t>
       </w:r>
+      <w:r>
+        <w:rPr>
+          <w:rFonts w:ascii="Arial" w:hAnsi="Arial" w:cs="Arial"/>
+          <w:sz w:val="20"/>
+          <w:szCs w:val="20"/>
+        </w:rPr>
+        <w:t>IB, SA</w:t>
+      </w:r>
+      <w:r>
+        <w:rPr>
+          <w:rFonts w:ascii="Arial" w:hAnsi="Arial" w:cs="Arial"/>
+          <w:sz w:val="20"/>
+          <w:szCs w:val="20"/>
+        </w:rPr>
+        <w:t xml:space="preserve"> fue adquirida por el grupo multinacional </w:t>
+      </w:r>
       <w:proofErr w:type="spellStart"/>
       <w:r>
         <w:rPr>
           <w:rFonts w:ascii="Arial" w:hAnsi="Arial" w:cs="Arial"/>
+          <w:sz w:val="20"/>
+          <w:szCs w:val="20"/>
+        </w:rPr>
+        <w:t>TransAuto</w:t>
+      </w:r>
+      <w:proofErr w:type="spellEnd"/>
+      <w:r>
+        <w:rPr>
+          <w:rFonts w:ascii="Arial" w:hAnsi="Arial" w:cs="Arial"/>
+          <w:sz w:val="20"/>
+          <w:szCs w:val="20"/>
+        </w:rPr>
+        <w:t xml:space="preserve"> </w:t>
+      </w:r>
+      <w:proofErr w:type="spellStart"/>
+      <w:r>
+        <w:rPr>
+          <w:rFonts w:ascii="Arial" w:hAnsi="Arial" w:cs="Arial"/>
+          <w:sz w:val="20"/>
+          <w:szCs w:val="20"/>
         </w:rPr>
         <w:t>Mobility</w:t>
       </w:r>
@@ -808,394 +931,495 @@
       <w:r>
         <w:rPr>
           <w:rFonts w:ascii="Arial" w:hAnsi="Arial" w:cs="Arial"/>
+          <w:sz w:val="20"/>
+          <w:szCs w:val="20"/>
+        </w:rPr>
+        <w:t>, lo que le permitió expandir su red a otros países de Europa, incluyendo Portugal y Francia. Este respaldo financiero y logístico facilitó la modernización de su flota y la implementación de sistemas avanzados de reservas. En 1995, la empresa introdujo su primer programa de fidelización, “</w:t>
+      </w:r>
+      <w:proofErr w:type="spellStart"/>
+      <w:r>
+        <w:rPr>
+          <w:rFonts w:ascii="Arial" w:hAnsi="Arial" w:cs="Arial"/>
+          <w:sz w:val="20"/>
+          <w:szCs w:val="20"/>
+        </w:rPr>
+        <w:t>Echopass</w:t>
+      </w:r>
+      <w:proofErr w:type="spellEnd"/>
+      <w:r>
+        <w:rPr>
+          <w:rFonts w:ascii="Arial" w:hAnsi="Arial" w:cs="Arial"/>
+          <w:sz w:val="20"/>
+          <w:szCs w:val="20"/>
+        </w:rPr>
+        <w:t xml:space="preserve">”, que ofrecía descuentos exclusivos y beneficios adicionales a clientes recurrentes. Al finalizar la década, </w:t>
+      </w:r>
+      <w:proofErr w:type="spellStart"/>
+      <w:r>
+        <w:rPr>
+          <w:rFonts w:ascii="Arial" w:hAnsi="Arial" w:cs="Arial"/>
+          <w:sz w:val="20"/>
+          <w:szCs w:val="20"/>
+        </w:rPr>
+        <w:t>Echocar</w:t>
+      </w:r>
+      <w:proofErr w:type="spellEnd"/>
+      <w:r>
+        <w:rPr>
+          <w:rFonts w:ascii="Arial" w:hAnsi="Arial" w:cs="Arial"/>
+          <w:sz w:val="20"/>
+          <w:szCs w:val="20"/>
+        </w:rPr>
+        <w:t xml:space="preserve"> IB era uno de los nombres más reconocidos en el sector de movilidad en España y Portugal.</w:t>
+      </w:r>
+    </w:p>
+    <w:p>
+      <w:pPr>
+        <w:pStyle w:val="NormalWeb"/>
+        <w:ind w:left="360"/>
+        <w:rPr>
+          <w:rFonts w:ascii="Arial" w:hAnsi="Arial" w:cs="Arial"/>
+          <w:sz w:val="20"/>
+          <w:szCs w:val="20"/>
+        </w:rPr>
+      </w:pPr>
+      <w:r>
+        <w:rPr>
+          <w:rStyle w:val="Textoennegrita"/>
+          <w:rFonts w:ascii="Arial" w:eastAsiaTheme="majorEastAsia" w:hAnsi="Arial" w:cs="Arial"/>
+          <w:b w:val="0"/>
+          <w:bCs w:val="0"/>
+          <w:i/>
+          <w:iCs/>
+          <w:sz w:val="20"/>
+          <w:szCs w:val="20"/>
+        </w:rPr>
+        <w:t>Apuesta por la tecnología (2000-2010):</w:t>
+      </w:r>
+      <w:r>
+        <w:rPr>
+          <w:rFonts w:ascii="Arial" w:hAnsi="Arial" w:cs="Arial"/>
+          <w:sz w:val="20"/>
+          <w:szCs w:val="20"/>
+        </w:rPr>
+        <w:br/>
+        <w:t xml:space="preserve">Con el auge de Internet y los cambios en las preferencias de los consumidores, </w:t>
+      </w:r>
+      <w:proofErr w:type="spellStart"/>
+      <w:r>
+        <w:rPr>
+          <w:rFonts w:ascii="Arial" w:hAnsi="Arial" w:cs="Arial"/>
+          <w:sz w:val="20"/>
+          <w:szCs w:val="20"/>
+        </w:rPr>
+        <w:t>Echocar</w:t>
+      </w:r>
+      <w:proofErr w:type="spellEnd"/>
+      <w:r>
+        <w:rPr>
+          <w:rFonts w:ascii="Arial" w:hAnsi="Arial" w:cs="Arial"/>
+          <w:sz w:val="20"/>
+          <w:szCs w:val="20"/>
+        </w:rPr>
+        <w:t xml:space="preserve"> IB se centró en la digitalización de sus servicios. En 2002, lanzó su portal web, permitiendo a los clientes reservar vehículos en línea por primera vez. En 2006, introdujo servicios de GPS y herramientas de seguimiento en tiempo real en su flota, marcando un hito en la experiencia del cliente. Durante estos años, también se diversificó, incluyendo motos y pequeñas furgonetas como parte de su oferta.</w:t>
+      </w:r>
+    </w:p>
+    <w:p>
+      <w:pPr>
+        <w:pStyle w:val="NormalWeb"/>
+        <w:ind w:left="360"/>
+        <w:rPr>
+          <w:rFonts w:ascii="Arial" w:hAnsi="Arial" w:cs="Arial"/>
+          <w:sz w:val="20"/>
+          <w:szCs w:val="20"/>
+        </w:rPr>
+      </w:pPr>
+      <w:r>
+        <w:rPr>
+          <w:rStyle w:val="Textoennegrita"/>
+          <w:rFonts w:ascii="Arial" w:eastAsiaTheme="majorEastAsia" w:hAnsi="Arial" w:cs="Arial"/>
+          <w:b w:val="0"/>
+          <w:bCs w:val="0"/>
+          <w:i/>
+          <w:iCs/>
+          <w:sz w:val="20"/>
+          <w:szCs w:val="20"/>
+        </w:rPr>
+        <w:t>Renovación y sostenibilidad (2010-2020):</w:t>
+      </w:r>
+      <w:r>
+        <w:rPr>
+          <w:rFonts w:ascii="Arial" w:hAnsi="Arial" w:cs="Arial"/>
+          <w:sz w:val="20"/>
+          <w:szCs w:val="20"/>
+        </w:rPr>
+        <w:br/>
+        <w:t xml:space="preserve">La década de 2010 trajo grandes retos y oportunidades. En 2012, </w:t>
+      </w:r>
+      <w:proofErr w:type="spellStart"/>
+      <w:r>
+        <w:rPr>
+          <w:rFonts w:ascii="Arial" w:hAnsi="Arial" w:cs="Arial"/>
+          <w:sz w:val="20"/>
+          <w:szCs w:val="20"/>
+        </w:rPr>
+        <w:t>Echocar</w:t>
+      </w:r>
+      <w:proofErr w:type="spellEnd"/>
+      <w:r>
+        <w:rPr>
+          <w:rFonts w:ascii="Arial" w:hAnsi="Arial" w:cs="Arial"/>
+          <w:sz w:val="20"/>
+          <w:szCs w:val="20"/>
         </w:rPr>
         <w:t xml:space="preserve"> </w:t>
       </w:r>
+      <w:r>
+        <w:rPr>
+          <w:rFonts w:ascii="Arial" w:hAnsi="Arial" w:cs="Arial"/>
+          <w:sz w:val="20"/>
+          <w:szCs w:val="20"/>
+        </w:rPr>
+        <w:t>IB, SA</w:t>
+      </w:r>
+      <w:r>
+        <w:rPr>
+          <w:rFonts w:ascii="Arial" w:hAnsi="Arial" w:cs="Arial"/>
+          <w:sz w:val="20"/>
+          <w:szCs w:val="20"/>
+        </w:rPr>
+        <w:t xml:space="preserve"> se reposicionó como una empresa comprometida con la sostenibilidad. Se introdujeron los primeros vehículos híbridos y eléctricos en su flota, y en 2015, la empresa firmó un acuerdo estratégico con </w:t>
+      </w:r>
       <w:proofErr w:type="spellStart"/>
       <w:r>
         <w:rPr>
           <w:rFonts w:ascii="Arial" w:hAnsi="Arial" w:cs="Arial"/>
-        </w:rPr>
-        <w:t>Group</w:t>
+          <w:sz w:val="20"/>
+          <w:szCs w:val="20"/>
+        </w:rPr>
+        <w:t>EcoMove</w:t>
       </w:r>
       <w:proofErr w:type="spellEnd"/>
       <w:r>
         <w:rPr>
           <w:rFonts w:ascii="Arial" w:hAnsi="Arial" w:cs="Arial"/>
-        </w:rPr>
-        <w:t xml:space="preserve">. </w:t>
-      </w:r>
-    </w:p>
-    <w:p>
-      <w:pPr>
-        <w:rPr>
-          <w:rFonts w:ascii="Arial" w:hAnsi="Arial" w:cs="Arial"/>
-        </w:rPr>
-      </w:pPr>
-      <w:r>
-        <w:rPr>
-          <w:rFonts w:ascii="Arial" w:hAnsi="Arial" w:cs="Arial"/>
-        </w:rPr>
-        <w:t>En 1970  fue comprada por Renault</w:t>
-      </w:r>
-      <w:r>
-        <w:rPr>
-          <w:rFonts w:ascii="Arial" w:hAnsi="Arial" w:cs="Arial"/>
-        </w:rPr>
-        <w:t>. Se fue expandiendo en los siguientes años por Alemania, Bélgica</w:t>
-      </w:r>
-      <w:r>
-        <w:rPr>
-          <w:rFonts w:ascii="Arial" w:hAnsi="Arial" w:cs="Arial"/>
-        </w:rPr>
-        <w:t xml:space="preserve"> y </w:t>
-      </w:r>
-      <w:r>
-        <w:rPr>
-          <w:rFonts w:ascii="Arial" w:hAnsi="Arial" w:cs="Arial"/>
-        </w:rPr>
-        <w:t>Holanda</w:t>
-      </w:r>
-      <w:r>
-        <w:rPr>
-          <w:rFonts w:ascii="Arial" w:hAnsi="Arial" w:cs="Arial"/>
-        </w:rPr>
-        <w:t>. Es en el año 1974, cuando se crea la marca en sí</w:t>
-      </w:r>
-      <w:r>
-        <w:rPr>
-          <w:rFonts w:ascii="Arial" w:hAnsi="Arial" w:cs="Arial"/>
-        </w:rPr>
-        <w:t xml:space="preserve"> con su propio nombre y se crean empresas subsidiarias en España, Italia, </w:t>
-      </w:r>
-      <w:r>
-        <w:rPr>
-          <w:rFonts w:ascii="Arial" w:hAnsi="Arial" w:cs="Arial"/>
-        </w:rPr>
-        <w:t xml:space="preserve">UK y Portugal. </w:t>
-      </w:r>
-      <w:r>
-        <w:rPr>
-          <w:rFonts w:ascii="Arial" w:hAnsi="Arial" w:cs="Arial"/>
-        </w:rPr>
-        <w:t xml:space="preserve"> En el año 1988 se empieza a utilizar la marca </w:t>
+          <w:sz w:val="20"/>
+          <w:szCs w:val="20"/>
+        </w:rPr>
+        <w:t xml:space="preserve">, un proveedor de soluciones de movilidad sostenible. En 2017, </w:t>
       </w:r>
       <w:proofErr w:type="spellStart"/>
       <w:r>
         <w:rPr>
           <w:rFonts w:ascii="Arial" w:hAnsi="Arial" w:cs="Arial"/>
-        </w:rPr>
-        <w:t>Bett</w:t>
-      </w:r>
-      <w:r>
-        <w:rPr>
-          <w:rFonts w:ascii="Arial" w:hAnsi="Arial" w:cs="Arial"/>
-        </w:rPr>
-        <w:t>erRent</w:t>
+          <w:sz w:val="20"/>
+          <w:szCs w:val="20"/>
+        </w:rPr>
+        <w:t>Echocar</w:t>
       </w:r>
       <w:proofErr w:type="spellEnd"/>
       <w:r>
         <w:rPr>
           <w:rFonts w:ascii="Arial" w:hAnsi="Arial" w:cs="Arial"/>
-        </w:rPr>
-        <w:t xml:space="preserve"> y Europcar simultáneamente, pero es en el año 2003 cuando Europcar se vuelve la compañía líder de coches de alquiler en una estrategia basada en el desarrollo de franquicias operativas y u</w:t>
-      </w:r>
-      <w:r>
-        <w:rPr>
-          <w:rFonts w:ascii="Arial" w:hAnsi="Arial" w:cs="Arial"/>
-        </w:rPr>
-        <w:t xml:space="preserve">n desarrollo de numerosos relaciones </w:t>
-      </w:r>
-      <w:r>
-        <w:rPr>
-          <w:rFonts w:ascii="Arial" w:hAnsi="Arial" w:cs="Arial"/>
-        </w:rPr>
-        <w:t>empresariales con agencias de viajes, compañías de vuelo, empresas, etc..</w:t>
-      </w:r>
-    </w:p>
-    <w:p>
-      <w:pPr>
-        <w:rPr>
-          <w:rFonts w:ascii="Arial" w:hAnsi="Arial" w:cs="Arial"/>
-        </w:rPr>
-      </w:pPr>
-      <w:r>
-        <w:rPr>
-          <w:rFonts w:ascii="Arial" w:hAnsi="Arial" w:cs="Arial"/>
-        </w:rPr>
-        <w:t xml:space="preserve">Tiene una posterior transformación de manera acelerada a partir del año 2014 cuando adquiere </w:t>
+          <w:sz w:val="20"/>
+          <w:szCs w:val="20"/>
+        </w:rPr>
+        <w:t xml:space="preserve"> IB adquirió </w:t>
       </w:r>
       <w:proofErr w:type="spellStart"/>
       <w:r>
         <w:rPr>
           <w:rFonts w:ascii="Arial" w:hAnsi="Arial" w:cs="Arial"/>
-        </w:rPr>
-        <w:t>Ub</w:t>
-      </w:r>
-      <w:r>
-        <w:rPr>
-          <w:rFonts w:ascii="Arial" w:hAnsi="Arial" w:cs="Arial"/>
-        </w:rPr>
-        <w:t>l</w:t>
-      </w:r>
-      <w:r>
-        <w:rPr>
-          <w:rFonts w:ascii="Arial" w:hAnsi="Arial" w:cs="Arial"/>
-        </w:rPr>
-        <w:t>eqo</w:t>
+          <w:sz w:val="20"/>
+          <w:szCs w:val="20"/>
+        </w:rPr>
+        <w:t>GreenFleet</w:t>
       </w:r>
       <w:proofErr w:type="spellEnd"/>
       <w:r>
         <w:rPr>
           <w:rFonts w:ascii="Arial" w:hAnsi="Arial" w:cs="Arial"/>
-        </w:rPr>
-        <w:t xml:space="preserve"> y en los años posteriores hasta el año 2022 crece en soluciones de </w:t>
-      </w:r>
-      <w:r>
-        <w:rPr>
-          <w:rFonts w:ascii="Arial" w:hAnsi="Arial" w:cs="Arial"/>
-        </w:rPr>
-        <w:t xml:space="preserve">movilidad con E-Car Club, </w:t>
+          <w:sz w:val="20"/>
+          <w:szCs w:val="20"/>
+        </w:rPr>
+        <w:t xml:space="preserve"> </w:t>
       </w:r>
       <w:proofErr w:type="spellStart"/>
       <w:r>
         <w:rPr>
           <w:rFonts w:ascii="Arial" w:hAnsi="Arial" w:cs="Arial"/>
-        </w:rPr>
-        <w:t>Pink</w:t>
-      </w:r>
-      <w:r>
-        <w:rPr>
-          <w:rFonts w:ascii="Arial" w:hAnsi="Arial" w:cs="Arial"/>
-        </w:rPr>
-        <w:t>move</w:t>
+          <w:sz w:val="20"/>
+          <w:szCs w:val="20"/>
+        </w:rPr>
+        <w:t>Rentals</w:t>
       </w:r>
       <w:proofErr w:type="spellEnd"/>
       <w:r>
         <w:rPr>
           <w:rFonts w:ascii="Arial" w:hAnsi="Arial" w:cs="Arial"/>
-        </w:rPr>
-        <w:t>. La empresa está en constantes transformaciones</w:t>
-      </w:r>
-      <w:r>
-        <w:rPr>
-          <w:rFonts w:ascii="Arial" w:hAnsi="Arial" w:cs="Arial"/>
-        </w:rPr>
-        <w:t xml:space="preserve"> adoptando una nueva forma de </w:t>
-      </w:r>
-      <w:r>
-        <w:rPr>
-          <w:rFonts w:ascii="Arial" w:hAnsi="Arial" w:cs="Arial"/>
-        </w:rPr>
-        <w:t>negocio</w:t>
-      </w:r>
-      <w:r>
-        <w:rPr>
-          <w:rFonts w:ascii="Arial" w:hAnsi="Arial" w:cs="Arial"/>
-        </w:rPr>
-        <w:t xml:space="preserve"> para mejorar las necesidades de los clientes y el uso de sus</w:t>
-      </w:r>
-      <w:r>
-        <w:rPr>
-          <w:rFonts w:ascii="Arial" w:hAnsi="Arial" w:cs="Arial"/>
-        </w:rPr>
-        <w:t xml:space="preserve"> diferentes modalidades:</w:t>
-      </w:r>
-      <w:r>
-        <w:rPr>
-          <w:rFonts w:ascii="Arial" w:hAnsi="Arial" w:cs="Arial"/>
-        </w:rPr>
-        <w:t xml:space="preserve"> Coches, Vans y furgonetas, </w:t>
-      </w:r>
-      <w:r>
-        <w:rPr>
-          <w:rFonts w:ascii="Arial" w:hAnsi="Arial" w:cs="Arial"/>
-        </w:rPr>
-        <w:t>Línea</w:t>
-      </w:r>
-      <w:r>
-        <w:rPr>
-          <w:rFonts w:ascii="Arial" w:hAnsi="Arial" w:cs="Arial"/>
-        </w:rPr>
-        <w:t xml:space="preserve"> de bajo coste, </w:t>
-      </w:r>
-      <w:r>
-        <w:rPr>
-          <w:rFonts w:ascii="Arial" w:hAnsi="Arial" w:cs="Arial"/>
-        </w:rPr>
-        <w:t>nueva movilidad, cobertura internacional.</w:t>
-      </w:r>
-    </w:p>
-    <w:p>
-      <w:pPr>
-        <w:rPr>
-          <w:rFonts w:ascii="Arial" w:hAnsi="Arial" w:cs="Arial"/>
-        </w:rPr>
-      </w:pPr>
-      <w:r>
-        <w:rPr>
-          <w:rFonts w:ascii="Arial" w:hAnsi="Arial" w:cs="Arial"/>
-        </w:rPr>
-        <w:t xml:space="preserve">Del año 2017 al año 2019 adquiere </w:t>
+          <w:sz w:val="20"/>
+          <w:szCs w:val="20"/>
+        </w:rPr>
+        <w:t>, consolidando su liderazgo en el sector de vehículos ecológicos en España. Además, lanzó su aplicación móvil, que facilitó las reservas y simplificó el proceso de recogida y devolución.</w:t>
+      </w:r>
+    </w:p>
+    <w:p>
+      <w:pPr>
+        <w:pStyle w:val="NormalWeb"/>
+        <w:ind w:left="360"/>
+        <w:rPr>
+          <w:rFonts w:ascii="Arial" w:hAnsi="Arial" w:cs="Arial"/>
+          <w:sz w:val="20"/>
+          <w:szCs w:val="20"/>
+        </w:rPr>
+      </w:pPr>
+      <w:r>
+        <w:rPr>
+          <w:rStyle w:val="Textoennegrita"/>
+          <w:rFonts w:ascii="Arial" w:eastAsiaTheme="majorEastAsia" w:hAnsi="Arial" w:cs="Arial"/>
+          <w:b w:val="0"/>
+          <w:bCs w:val="0"/>
+          <w:i/>
+          <w:iCs/>
+          <w:sz w:val="20"/>
+          <w:szCs w:val="20"/>
+        </w:rPr>
+        <w:t>Un nuevo enfoque global (2020-2024):</w:t>
+      </w:r>
+      <w:r>
+        <w:rPr>
+          <w:rFonts w:ascii="Arial" w:hAnsi="Arial" w:cs="Arial"/>
+          <w:sz w:val="20"/>
+          <w:szCs w:val="20"/>
+        </w:rPr>
+        <w:br/>
+        <w:t xml:space="preserve">En 2020, </w:t>
       </w:r>
       <w:proofErr w:type="spellStart"/>
       <w:r>
         <w:rPr>
           <w:rFonts w:ascii="Arial" w:hAnsi="Arial" w:cs="Arial"/>
-        </w:rPr>
-        <w:t>Gold</w:t>
-      </w:r>
-      <w:r>
-        <w:rPr>
-          <w:rFonts w:ascii="Arial" w:hAnsi="Arial" w:cs="Arial"/>
-        </w:rPr>
-        <w:t>en</w:t>
-      </w:r>
-      <w:r>
-        <w:rPr>
-          <w:rFonts w:ascii="Arial" w:hAnsi="Arial" w:cs="Arial"/>
-        </w:rPr>
-        <w:t>car</w:t>
+          <w:sz w:val="20"/>
+          <w:szCs w:val="20"/>
+        </w:rPr>
+        <w:t>Echocar</w:t>
       </w:r>
       <w:proofErr w:type="spellEnd"/>
       <w:r>
         <w:rPr>
           <w:rFonts w:ascii="Arial" w:hAnsi="Arial" w:cs="Arial"/>
-        </w:rPr>
-        <w:t xml:space="preserve">, referente europeo en el alquiler de bajo coste. </w:t>
+          <w:sz w:val="20"/>
+          <w:szCs w:val="20"/>
+        </w:rPr>
+        <w:t xml:space="preserve"> </w:t>
+      </w:r>
+      <w:r>
+        <w:rPr>
+          <w:rFonts w:ascii="Arial" w:hAnsi="Arial" w:cs="Arial"/>
+          <w:sz w:val="20"/>
+          <w:szCs w:val="20"/>
+        </w:rPr>
+        <w:t>IB, SA</w:t>
+      </w:r>
+      <w:r>
+        <w:rPr>
+          <w:rFonts w:ascii="Arial" w:hAnsi="Arial" w:cs="Arial"/>
+          <w:sz w:val="20"/>
+          <w:szCs w:val="20"/>
+        </w:rPr>
+        <w:t xml:space="preserve"> se integró en </w:t>
       </w:r>
       <w:proofErr w:type="spellStart"/>
       <w:r>
         <w:rPr>
           <w:rFonts w:ascii="Arial" w:hAnsi="Arial" w:cs="Arial"/>
-        </w:rPr>
-        <w:t>Bu</w:t>
-      </w:r>
-      <w:r>
-        <w:rPr>
-          <w:rFonts w:ascii="Arial" w:hAnsi="Arial" w:cs="Arial"/>
-        </w:rPr>
-        <w:t>x</w:t>
-      </w:r>
-      <w:r>
-        <w:rPr>
-          <w:rFonts w:ascii="Arial" w:hAnsi="Arial" w:cs="Arial"/>
-        </w:rPr>
-        <w:t>binder</w:t>
+          <w:sz w:val="20"/>
+          <w:szCs w:val="20"/>
+        </w:rPr>
+        <w:t>GlobalDrive</w:t>
       </w:r>
       <w:proofErr w:type="spellEnd"/>
       <w:r>
         <w:rPr>
           <w:rFonts w:ascii="Arial" w:hAnsi="Arial" w:cs="Arial"/>
-        </w:rPr>
-        <w:t xml:space="preserve"> de Alemania también es adquirida junto con </w:t>
+          <w:sz w:val="20"/>
+          <w:szCs w:val="20"/>
+        </w:rPr>
+        <w:t xml:space="preserve"> </w:t>
       </w:r>
       <w:proofErr w:type="spellStart"/>
       <w:r>
         <w:rPr>
           <w:rFonts w:ascii="Arial" w:hAnsi="Arial" w:cs="Arial"/>
-        </w:rPr>
-        <w:t>Guidami</w:t>
+          <w:sz w:val="20"/>
+          <w:szCs w:val="20"/>
+        </w:rPr>
+        <w:t>Solutions</w:t>
       </w:r>
       <w:proofErr w:type="spellEnd"/>
       <w:r>
         <w:rPr>
           <w:rFonts w:ascii="Arial" w:hAnsi="Arial" w:cs="Arial"/>
-        </w:rPr>
-        <w:t xml:space="preserve"> en Italia y la franquicia </w:t>
-      </w:r>
-      <w:r>
-        <w:rPr>
-          <w:rFonts w:ascii="Arial" w:hAnsi="Arial" w:cs="Arial"/>
-        </w:rPr>
-        <w:t xml:space="preserve">danesa de Europcar. Del mismo modo, completó su adquisición con Fox </w:t>
+          <w:sz w:val="20"/>
+          <w:szCs w:val="20"/>
+        </w:rPr>
+        <w:t xml:space="preserve">, un consorcio internacional centrado en servicios de movilidad avanzada. Bajo este paraguas, la empresa no solo fortaleció su presencia en Europa, sino que también exploró nuevos mercados en América Latina y África del Norte. En 2022, se creó una división específica para servicios de </w:t>
+      </w:r>
+      <w:r>
+        <w:rPr>
+          <w:rStyle w:val="nfasis"/>
+          <w:rFonts w:ascii="Arial" w:eastAsiaTheme="majorEastAsia" w:hAnsi="Arial" w:cs="Arial"/>
+          <w:sz w:val="20"/>
+          <w:szCs w:val="20"/>
+        </w:rPr>
+        <w:t xml:space="preserve">car </w:t>
       </w:r>
       <w:proofErr w:type="spellStart"/>
       <w:r>
         <w:rPr>
-          <w:rFonts w:ascii="Arial" w:hAnsi="Arial" w:cs="Arial"/>
-        </w:rPr>
-        <w:t>Rent</w:t>
+          <w:rStyle w:val="nfasis"/>
+          <w:rFonts w:ascii="Arial" w:eastAsiaTheme="majorEastAsia" w:hAnsi="Arial" w:cs="Arial"/>
+          <w:sz w:val="20"/>
+          <w:szCs w:val="20"/>
+        </w:rPr>
+        <w:t>sharing</w:t>
       </w:r>
       <w:proofErr w:type="spellEnd"/>
       <w:r>
         <w:rPr>
           <w:rFonts w:ascii="Arial" w:hAnsi="Arial" w:cs="Arial"/>
-        </w:rPr>
-        <w:t xml:space="preserve"> A Car en</w:t>
-      </w:r>
-      <w:r>
-        <w:rPr>
-          <w:rFonts w:ascii="Arial" w:hAnsi="Arial" w:cs="Arial"/>
-        </w:rPr>
-        <w:t xml:space="preserve"> los Estados Unidos de </w:t>
-      </w:r>
-      <w:r>
-        <w:rPr>
-          <w:rFonts w:ascii="Arial" w:hAnsi="Arial" w:cs="Arial"/>
-        </w:rPr>
-        <w:t>América</w:t>
-      </w:r>
-      <w:r>
-        <w:rPr>
-          <w:rFonts w:ascii="Arial" w:hAnsi="Arial" w:cs="Arial"/>
-        </w:rPr>
-        <w:t>.</w:t>
-      </w:r>
-      <w:r>
-        <w:rPr>
-          <w:rFonts w:ascii="Arial" w:hAnsi="Arial" w:cs="Arial"/>
-        </w:rPr>
-        <w:t xml:space="preserve"> Y amplio Europcar en sus franquicias finesas y noruegas.</w:t>
-      </w:r>
-      <w:r>
-        <w:rPr>
-          <w:rFonts w:ascii="Arial" w:hAnsi="Arial" w:cs="Arial"/>
-        </w:rPr>
-        <w:t xml:space="preserve"> El año 2019 </w:t>
+          <w:sz w:val="20"/>
+          <w:szCs w:val="20"/>
+        </w:rPr>
+        <w:t xml:space="preserve"> y suscripciones, conocida como “</w:t>
       </w:r>
       <w:proofErr w:type="spellStart"/>
       <w:r>
         <w:rPr>
           <w:rFonts w:ascii="Arial" w:hAnsi="Arial" w:cs="Arial"/>
-        </w:rPr>
-        <w:t>Ub</w:t>
-      </w:r>
-      <w:r>
-        <w:rPr>
-          <w:rFonts w:ascii="Arial" w:hAnsi="Arial" w:cs="Arial"/>
-        </w:rPr>
-        <w:t>l</w:t>
-      </w:r>
-      <w:r>
-        <w:rPr>
-          <w:rFonts w:ascii="Arial" w:hAnsi="Arial" w:cs="Arial"/>
-        </w:rPr>
-        <w:t>eqo</w:t>
+          <w:sz w:val="20"/>
+          <w:szCs w:val="20"/>
+        </w:rPr>
+        <w:t>Echoflow</w:t>
       </w:r>
       <w:proofErr w:type="spellEnd"/>
       <w:r>
         <w:rPr>
           <w:rFonts w:ascii="Arial" w:hAnsi="Arial" w:cs="Arial"/>
-        </w:rPr>
-        <w:t xml:space="preserve"> se volvió el </w:t>
-      </w:r>
-      <w:r>
-        <w:rPr>
-          <w:rFonts w:ascii="Arial" w:hAnsi="Arial" w:cs="Arial"/>
-        </w:rPr>
-        <w:t>número</w:t>
-      </w:r>
-      <w:r>
-        <w:rPr>
-          <w:rFonts w:ascii="Arial" w:hAnsi="Arial" w:cs="Arial"/>
-        </w:rPr>
-        <w:t xml:space="preserve"> 1 en car </w:t>
-      </w:r>
+          <w:sz w:val="20"/>
+          <w:szCs w:val="20"/>
+        </w:rPr>
+        <w:t>”, dirigida a clientes urbanos y usuarios frecuentes. Al mismo tiempo, la flota de vehículos eléctricos alcanzó el 60% del total, alineándose con las metas globales de sostenibilidad.</w:t>
+      </w:r>
+    </w:p>
+    <w:p>
+      <w:pPr>
+        <w:pStyle w:val="NormalWeb"/>
+        <w:ind w:left="360"/>
+        <w:rPr>
+          <w:rFonts w:ascii="Arial" w:hAnsi="Arial" w:cs="Arial"/>
+          <w:sz w:val="20"/>
+          <w:szCs w:val="20"/>
+        </w:rPr>
+      </w:pPr>
       <w:proofErr w:type="spellStart"/>
       <w:r>
         <w:rPr>
-          <w:rFonts w:ascii="Arial" w:hAnsi="Arial" w:cs="Arial"/>
+          <w:rStyle w:val="Textoennegrita"/>
+          <w:rFonts w:ascii="Arial" w:eastAsiaTheme="majorEastAsia" w:hAnsi="Arial" w:cs="Arial"/>
+          <w:b w:val="0"/>
+          <w:bCs w:val="0"/>
+          <w:i/>
+          <w:iCs/>
+          <w:sz w:val="20"/>
+          <w:szCs w:val="20"/>
+        </w:rPr>
+        <w:t>Echocar</w:t>
+      </w:r>
+      <w:proofErr w:type="spellEnd"/>
+      <w:r>
+        <w:rPr>
+          <w:rStyle w:val="Textoennegrita"/>
+          <w:rFonts w:ascii="Arial" w:eastAsiaTheme="majorEastAsia" w:hAnsi="Arial" w:cs="Arial"/>
+          <w:b w:val="0"/>
+          <w:bCs w:val="0"/>
+          <w:i/>
+          <w:iCs/>
+          <w:sz w:val="20"/>
+          <w:szCs w:val="20"/>
+        </w:rPr>
+        <w:t xml:space="preserve"> IB en la actualidad:</w:t>
+      </w:r>
+      <w:r>
+        <w:rPr>
+          <w:rFonts w:ascii="Arial" w:hAnsi="Arial" w:cs="Arial"/>
+          <w:b/>
+          <w:bCs/>
+          <w:i/>
+          <w:iCs/>
+          <w:sz w:val="20"/>
+          <w:szCs w:val="20"/>
+        </w:rPr>
+        <w:t xml:space="preserve"> </w:t>
+      </w:r>
+      <w:r>
+        <w:rPr>
+          <w:rFonts w:ascii="Arial" w:hAnsi="Arial" w:cs="Arial"/>
+          <w:sz w:val="20"/>
+          <w:szCs w:val="20"/>
+        </w:rPr>
+        <w:t xml:space="preserve">En 2024, </w:t>
+      </w:r>
+      <w:proofErr w:type="spellStart"/>
+      <w:r>
+        <w:rPr>
+          <w:rFonts w:ascii="Arial" w:hAnsi="Arial" w:cs="Arial"/>
+          <w:sz w:val="20"/>
+          <w:szCs w:val="20"/>
+        </w:rPr>
+        <w:t>Echocar</w:t>
+      </w:r>
+      <w:proofErr w:type="spellEnd"/>
+      <w:r>
+        <w:rPr>
+          <w:rFonts w:ascii="Arial" w:hAnsi="Arial" w:cs="Arial"/>
+          <w:sz w:val="20"/>
+          <w:szCs w:val="20"/>
+        </w:rPr>
+        <w:t xml:space="preserve"> </w:t>
+      </w:r>
+      <w:r>
+        <w:rPr>
+          <w:rFonts w:ascii="Arial" w:hAnsi="Arial" w:cs="Arial"/>
+          <w:sz w:val="20"/>
+          <w:szCs w:val="20"/>
+        </w:rPr>
+        <w:t>IB, SA</w:t>
+      </w:r>
+      <w:r>
+        <w:rPr>
+          <w:rFonts w:ascii="Arial" w:hAnsi="Arial" w:cs="Arial"/>
+          <w:sz w:val="20"/>
+          <w:szCs w:val="20"/>
+        </w:rPr>
+        <w:t xml:space="preserve"> cuenta con una plantilla de 894 empleados y opera con una red que cubre más de 50 ciudades en España y otros mercados europeos clave. Su modelo de negocio combina el alquiler tradicional, el </w:t>
+      </w:r>
+      <w:r>
+        <w:rPr>
+          <w:rStyle w:val="nfasis"/>
+          <w:rFonts w:ascii="Arial" w:eastAsiaTheme="majorEastAsia" w:hAnsi="Arial" w:cs="Arial"/>
+          <w:sz w:val="20"/>
+          <w:szCs w:val="20"/>
+        </w:rPr>
+        <w:t xml:space="preserve">car </w:t>
+      </w:r>
+      <w:proofErr w:type="spellStart"/>
+      <w:r>
+        <w:rPr>
+          <w:rStyle w:val="nfasis"/>
+          <w:rFonts w:ascii="Arial" w:eastAsiaTheme="majorEastAsia" w:hAnsi="Arial" w:cs="Arial"/>
+          <w:sz w:val="20"/>
+          <w:szCs w:val="20"/>
         </w:rPr>
         <w:t>sharing</w:t>
       </w:r>
@@ -1203,184 +1427,37 @@
       <w:r>
         <w:rPr>
           <w:rFonts w:ascii="Arial" w:hAnsi="Arial" w:cs="Arial"/>
-        </w:rPr>
-        <w:t xml:space="preserve"> en Paris.</w:t>
-      </w:r>
-    </w:p>
-    <w:p>
-      <w:pPr>
-        <w:rPr>
-          <w:rFonts w:ascii="Arial" w:hAnsi="Arial" w:cs="Arial"/>
-        </w:rPr>
-      </w:pPr>
-      <w:r>
-        <w:rPr>
-          <w:rFonts w:ascii="Arial" w:hAnsi="Arial" w:cs="Arial"/>
-        </w:rPr>
-        <w:t xml:space="preserve">Es en 2022 cuando se convierte en </w:t>
+          <w:sz w:val="20"/>
+          <w:szCs w:val="20"/>
+        </w:rPr>
+        <w:t xml:space="preserve">, y soluciones empresariales personalizadas, destacando siempre por su enfoque en la tecnología y la sostenibilidad. Gracias a su capacidad para adaptarse a las </w:t>
+      </w:r>
+      <w:r>
+        <w:rPr>
+          <w:rFonts w:ascii="Arial" w:hAnsi="Arial" w:cs="Arial"/>
+          <w:sz w:val="20"/>
+          <w:szCs w:val="20"/>
+        </w:rPr>
+        <w:lastRenderedPageBreak/>
+        <w:t xml:space="preserve">tendencias del mercado y a las necesidades de sus clientes, </w:t>
       </w:r>
       <w:proofErr w:type="spellStart"/>
       <w:r>
         <w:rPr>
           <w:rFonts w:ascii="Arial" w:hAnsi="Arial" w:cs="Arial"/>
-        </w:rPr>
-        <w:t>Green</w:t>
-      </w:r>
-      <w:r>
-        <w:rPr>
-          <w:rFonts w:ascii="Arial" w:hAnsi="Arial" w:cs="Arial"/>
-        </w:rPr>
-        <w:t>way</w:t>
+          <w:sz w:val="20"/>
+          <w:szCs w:val="20"/>
+        </w:rPr>
+        <w:t>Echocar</w:t>
       </w:r>
       <w:proofErr w:type="spellEnd"/>
       <w:r>
         <w:rPr>
           <w:rFonts w:ascii="Arial" w:hAnsi="Arial" w:cs="Arial"/>
-        </w:rPr>
-        <w:t xml:space="preserve"> </w:t>
-      </w:r>
-      <w:proofErr w:type="spellStart"/>
-      <w:r>
-        <w:rPr>
-          <w:rFonts w:ascii="Arial" w:hAnsi="Arial" w:cs="Arial"/>
-        </w:rPr>
-        <w:t>Mobility</w:t>
-      </w:r>
-      <w:proofErr w:type="spellEnd"/>
-      <w:r>
-        <w:rPr>
-          <w:rFonts w:ascii="Arial" w:hAnsi="Arial" w:cs="Arial"/>
-        </w:rPr>
-        <w:t xml:space="preserve"> Holding </w:t>
-      </w:r>
-      <w:r>
-        <w:rPr>
-          <w:rFonts w:ascii="Arial" w:hAnsi="Arial" w:cs="Arial"/>
-        </w:rPr>
-        <w:t xml:space="preserve"> </w:t>
-      </w:r>
-      <w:r>
-        <w:rPr>
-          <w:rFonts w:ascii="Arial" w:hAnsi="Arial" w:cs="Arial"/>
-        </w:rPr>
-        <w:t>SA, sustentado</w:t>
-      </w:r>
-      <w:r>
-        <w:rPr>
-          <w:rFonts w:ascii="Arial" w:hAnsi="Arial" w:cs="Arial"/>
-        </w:rPr>
-        <w:t xml:space="preserve"> por el Grupo Volkswagen</w:t>
-      </w:r>
-      <w:r>
-        <w:rPr>
-          <w:rFonts w:ascii="Arial" w:hAnsi="Arial" w:cs="Arial"/>
-        </w:rPr>
-        <w:t>.</w:t>
-      </w:r>
-    </w:p>
-    <w:p>
-      <w:pPr>
-        <w:rPr>
-          <w:rFonts w:ascii="Arial" w:hAnsi="Arial" w:cs="Arial"/>
-        </w:rPr>
-      </w:pPr>
-      <w:r>
-        <w:rPr>
-          <w:rFonts w:ascii="Arial" w:hAnsi="Arial" w:cs="Arial"/>
-        </w:rPr>
-        <w:t xml:space="preserve">En este </w:t>
-      </w:r>
-      <w:r>
-        <w:rPr>
-          <w:rFonts w:ascii="Arial" w:hAnsi="Arial" w:cs="Arial"/>
-        </w:rPr>
-        <w:t>proyecto</w:t>
-      </w:r>
-      <w:r>
-        <w:rPr>
-          <w:rFonts w:ascii="Arial" w:hAnsi="Arial" w:cs="Arial"/>
-        </w:rPr>
-        <w:t xml:space="preserve"> vamos a centrarnos en </w:t>
-      </w:r>
-      <w:proofErr w:type="spellStart"/>
-      <w:r>
-        <w:rPr>
-          <w:rFonts w:ascii="Arial" w:hAnsi="Arial" w:cs="Arial"/>
-        </w:rPr>
-        <w:t>E</w:t>
-      </w:r>
-      <w:r>
-        <w:rPr>
-          <w:rFonts w:ascii="Arial" w:hAnsi="Arial" w:cs="Arial"/>
-        </w:rPr>
-        <w:t>cho</w:t>
-      </w:r>
-      <w:r>
-        <w:rPr>
-          <w:rFonts w:ascii="Arial" w:hAnsi="Arial" w:cs="Arial"/>
-        </w:rPr>
-        <w:t>car</w:t>
-      </w:r>
-      <w:proofErr w:type="spellEnd"/>
-      <w:r>
-        <w:rPr>
-          <w:rFonts w:ascii="Arial" w:hAnsi="Arial" w:cs="Arial"/>
-        </w:rPr>
-        <w:t xml:space="preserve"> </w:t>
-      </w:r>
-      <w:r>
-        <w:rPr>
-          <w:rFonts w:ascii="Arial" w:hAnsi="Arial" w:cs="Arial"/>
-        </w:rPr>
-        <w:t xml:space="preserve">IB, SA, </w:t>
-      </w:r>
-      <w:r>
-        <w:rPr>
-          <w:rFonts w:ascii="Arial" w:hAnsi="Arial" w:cs="Arial"/>
-        </w:rPr>
-        <w:t xml:space="preserve">empresa </w:t>
-      </w:r>
-      <w:r>
-        <w:rPr>
-          <w:rFonts w:ascii="Arial" w:hAnsi="Arial" w:cs="Arial"/>
-        </w:rPr>
-        <w:t>constituida</w:t>
-      </w:r>
-      <w:r>
-        <w:rPr>
-          <w:rFonts w:ascii="Arial" w:hAnsi="Arial" w:cs="Arial"/>
-        </w:rPr>
-        <w:t xml:space="preserve"> en</w:t>
-      </w:r>
-      <w:r>
-        <w:rPr>
-          <w:rFonts w:ascii="Arial" w:hAnsi="Arial" w:cs="Arial"/>
-        </w:rPr>
-        <w:t xml:space="preserve"> el año 1974, actualmente cuenta con </w:t>
-      </w:r>
-      <w:r>
-        <w:rPr>
-          <w:rFonts w:ascii="Arial" w:hAnsi="Arial" w:cs="Arial"/>
-        </w:rPr>
-        <w:t>89</w:t>
-      </w:r>
-      <w:r>
-        <w:rPr>
-          <w:rFonts w:ascii="Arial" w:hAnsi="Arial" w:cs="Arial"/>
-        </w:rPr>
-        <w:t xml:space="preserve">4 </w:t>
-      </w:r>
-      <w:r>
-        <w:rPr>
-          <w:rFonts w:ascii="Arial" w:hAnsi="Arial" w:cs="Arial"/>
-        </w:rPr>
-        <w:t>empleados (</w:t>
-      </w:r>
-      <w:r>
-        <w:rPr>
-          <w:rFonts w:ascii="Arial" w:hAnsi="Arial" w:cs="Arial"/>
-        </w:rPr>
-        <w:t>fecha 7/2024).</w:t>
+          <w:sz w:val="20"/>
+          <w:szCs w:val="20"/>
+        </w:rPr>
+        <w:t xml:space="preserve"> IB se ha consolidado como un líder en movilidad en el siglo XXI.</w:t>
       </w:r>
     </w:p>
     <w:p>
@@ -1651,7 +1728,7 @@
         <w:rPr>
           <w:rFonts w:ascii="Arial" w:hAnsi="Arial" w:cs="Arial"/>
         </w:rPr>
-        <w:t xml:space="preserve"> 18 </w:t>
+        <w:t xml:space="preserve"> 8 </w:t>
       </w:r>
       <w:proofErr w:type="spellStart"/>
       <w:r>
@@ -1665,7 +1742,19 @@
         <w:rPr>
           <w:rFonts w:ascii="Arial" w:hAnsi="Arial" w:cs="Arial"/>
         </w:rPr>
-        <w:t xml:space="preserve"> 2. </w:t>
+        <w:t xml:space="preserve"> </w:t>
+      </w:r>
+      <w:r>
+        <w:rPr>
+          <w:rFonts w:ascii="Arial" w:hAnsi="Arial" w:cs="Arial"/>
+        </w:rPr>
+        <w:t>6</w:t>
+      </w:r>
+      <w:r>
+        <w:rPr>
+          <w:rFonts w:ascii="Arial" w:hAnsi="Arial" w:cs="Arial"/>
+        </w:rPr>
+        <w:t xml:space="preserve">. </w:t>
       </w:r>
       <w:r>
         <w:rPr>
@@ -1677,19 +1766,45 @@
         <w:rPr>
           <w:rFonts w:ascii="Arial" w:hAnsi="Arial" w:cs="Arial"/>
         </w:rPr>
-        <w:t xml:space="preserve">8042, Madrid  </w:t>
-      </w:r>
-      <w:r>
-        <w:rPr>
-          <w:rFonts w:ascii="Arial" w:hAnsi="Arial" w:cs="Arial"/>
-        </w:rPr>
-        <w:t>T</w:t>
-      </w:r>
-      <w:r>
-        <w:rPr>
-          <w:rFonts w:ascii="Arial" w:hAnsi="Arial" w:cs="Arial"/>
-        </w:rPr>
-        <w:t>iene la forma jurídica</w:t>
+        <w:t>80</w:t>
+      </w:r>
+      <w:r>
+        <w:rPr>
+          <w:rFonts w:ascii="Arial" w:hAnsi="Arial" w:cs="Arial"/>
+        </w:rPr>
+        <w:t>5</w:t>
+      </w:r>
+      <w:r>
+        <w:rPr>
+          <w:rFonts w:ascii="Arial" w:hAnsi="Arial" w:cs="Arial"/>
+        </w:rPr>
+        <w:t xml:space="preserve">2, </w:t>
+      </w:r>
+      <w:proofErr w:type="spellStart"/>
+      <w:r>
+        <w:rPr>
+          <w:rFonts w:ascii="Arial" w:hAnsi="Arial" w:cs="Arial"/>
+        </w:rPr>
+        <w:t>Madrid</w:t>
+      </w:r>
+      <w:r>
+        <w:rPr>
+          <w:rFonts w:ascii="Arial" w:hAnsi="Arial" w:cs="Arial"/>
+        </w:rPr>
+        <w:t>.</w:t>
+      </w:r>
+      <w:r>
+        <w:rPr>
+          <w:rFonts w:ascii="Arial" w:hAnsi="Arial" w:cs="Arial"/>
+        </w:rPr>
+        <w:t>Tiene</w:t>
+      </w:r>
+      <w:proofErr w:type="spellEnd"/>
+      <w:r>
+        <w:rPr>
+          <w:rFonts w:ascii="Arial" w:hAnsi="Arial" w:cs="Arial"/>
+        </w:rPr>
+        <w:t xml:space="preserve"> la forma jurídica</w:t>
       </w:r>
       <w:r>
         <w:rPr>
@@ -1791,16 +1906,14 @@
           <w:bCs/>
         </w:rPr>
       </w:pPr>
-      <w:proofErr w:type="spellStart"/>
       <w:r>
         <w:rPr>
           <w:rFonts w:ascii="Arial" w:hAnsi="Arial" w:cs="Arial"/>
           <w:b/>
           <w:bCs/>
         </w:rPr>
-        <w:t>Numero</w:t>
-      </w:r>
-      <w:proofErr w:type="spellEnd"/>
+        <w:t>Número</w:t>
+      </w:r>
       <w:r>
         <w:rPr>
           <w:rFonts w:ascii="Arial" w:hAnsi="Arial" w:cs="Arial"/>
@@ -1832,7 +1945,7 @@
         <w:rPr>
           <w:rFonts w:ascii="Arial" w:hAnsi="Arial" w:cs="Arial"/>
         </w:rPr>
-        <w:t>894</w:t>
+        <w:t>563</w:t>
       </w:r>
       <w:r>
         <w:rPr>
@@ -1879,7 +1992,6 @@
           <w:b/>
           <w:bCs/>
         </w:rPr>
-        <w:lastRenderedPageBreak/>
         <w:t>Cargos y organigrama</w:t>
       </w:r>
       <w:r>
@@ -1985,7 +2097,21 @@
         <w:rPr>
           <w:rFonts w:ascii="Arial" w:hAnsi="Arial" w:cs="Arial"/>
         </w:rPr>
-        <w:t xml:space="preserve">Fleet Director EMG, Director Comercial, Director de operaciones, Director de Recursos Humanos. </w:t>
+        <w:t xml:space="preserve">Fleet </w:t>
+      </w:r>
+      <w:proofErr w:type="gramStart"/>
+      <w:r>
+        <w:rPr>
+          <w:rFonts w:ascii="Arial" w:hAnsi="Arial" w:cs="Arial"/>
+        </w:rPr>
+        <w:t>Director</w:t>
+      </w:r>
+      <w:proofErr w:type="gramEnd"/>
+      <w:r>
+        <w:rPr>
+          <w:rFonts w:ascii="Arial" w:hAnsi="Arial" w:cs="Arial"/>
+        </w:rPr>
+        <w:t xml:space="preserve"> EG, Director Comercial, Director de operaciones, Director de Recursos Humanos. </w:t>
       </w:r>
     </w:p>
     <w:p>
@@ -2507,6 +2633,20 @@
         </w:rPr>
         <w:t>.</w:t>
       </w:r>
+    </w:p>
+    <w:p>
+      <w:pPr>
+        <w:rPr>
+          <w:rFonts w:ascii="Arial" w:hAnsi="Arial" w:cs="Arial"/>
+        </w:rPr>
+      </w:pPr>
+    </w:p>
+    <w:p>
+      <w:pPr>
+        <w:rPr>
+          <w:rFonts w:ascii="Arial" w:hAnsi="Arial" w:cs="Arial"/>
+        </w:rPr>
+      </w:pPr>
     </w:p>
     <w:p>
       <w:pPr>
@@ -2526,38 +2666,39 @@
           <w:rFonts w:ascii="Arial" w:hAnsi="Arial" w:cs="Arial"/>
         </w:rPr>
       </w:pPr>
+      <w:proofErr w:type="gramStart"/>
       <w:r>
         <w:rPr>
           <w:rFonts w:ascii="Arial" w:hAnsi="Arial" w:cs="Arial"/>
           <w:b/>
           <w:bCs/>
         </w:rPr>
-        <w:t>Necesidades a cubrir por departamento</w:t>
-      </w:r>
-      <w:r>
-        <w:rPr>
-          <w:rFonts w:ascii="Arial" w:hAnsi="Arial" w:cs="Arial"/>
-        </w:rPr>
-        <w:t xml:space="preserve">, </w:t>
-      </w:r>
-      <w:r>
-        <w:rPr>
-          <w:rFonts w:ascii="Arial" w:hAnsi="Arial" w:cs="Arial"/>
-        </w:rPr>
-        <w:t>desglosan</w:t>
-      </w:r>
-      <w:r>
-        <w:rPr>
-          <w:rFonts w:ascii="Arial" w:hAnsi="Arial" w:cs="Arial"/>
-        </w:rPr>
-        <w:t>do</w:t>
-      </w:r>
-      <w:r>
-        <w:rPr>
-          <w:rFonts w:ascii="Arial" w:hAnsi="Arial" w:cs="Arial"/>
-        </w:rPr>
-        <w:t xml:space="preserve"> las necesidades mencionadas y cómo podrían adaptarse en el contexto del ERP</w:t>
-      </w:r>
+        <w:lastRenderedPageBreak/>
+        <w:t>Necesidades a cubrir</w:t>
+      </w:r>
+      <w:proofErr w:type="gramEnd"/>
+      <w:r>
+        <w:rPr>
+          <w:rFonts w:ascii="Arial" w:hAnsi="Arial" w:cs="Arial"/>
+          <w:b/>
+          <w:bCs/>
+        </w:rPr>
+        <w:t xml:space="preserve"> por departamento</w:t>
+      </w:r>
+      <w:r>
+        <w:rPr>
+          <w:rFonts w:ascii="Arial" w:hAnsi="Arial" w:cs="Arial"/>
+        </w:rPr>
+        <w:t>.</w:t>
+      </w:r>
+    </w:p>
+    <w:p>
+      <w:pPr>
+        <w:ind w:left="360"/>
+        <w:rPr>
+          <w:rFonts w:ascii="Arial" w:hAnsi="Arial" w:cs="Arial"/>
+        </w:rPr>
+      </w:pPr>
       <w:r>
         <w:rPr>
           <w:rFonts w:ascii="Arial" w:hAnsi="Arial" w:cs="Arial"/>
@@ -2568,7 +2709,19 @@
         <w:rPr>
           <w:rFonts w:ascii="Arial" w:hAnsi="Arial" w:cs="Arial"/>
         </w:rPr>
-        <w:t>necesita</w:t>
+        <w:t>D</w:t>
+      </w:r>
+      <w:r>
+        <w:rPr>
+          <w:rFonts w:ascii="Arial" w:hAnsi="Arial" w:cs="Arial"/>
+        </w:rPr>
+        <w:t>esglosando las necesidades mencionadas y cómo podrían adaptarse en el contexto del ERP</w:t>
+      </w:r>
+      <w:r>
+        <w:rPr>
+          <w:rFonts w:ascii="Arial" w:hAnsi="Arial" w:cs="Arial"/>
+        </w:rPr>
+        <w:t xml:space="preserve"> necesita</w:t>
       </w:r>
       <w:r>
         <w:rPr>
@@ -2580,13 +2733,7 @@
         <w:rPr>
           <w:rFonts w:ascii="Arial" w:hAnsi="Arial" w:cs="Arial"/>
         </w:rPr>
-        <w:t xml:space="preserve"> que en cada puesto de trabajo se muestren de manera digital y sencilla los procedimientos asociados a ese puesto</w:t>
-      </w:r>
-      <w:r>
-        <w:rPr>
-          <w:rFonts w:ascii="Arial" w:hAnsi="Arial" w:cs="Arial"/>
-        </w:rPr>
-        <w:t>:</w:t>
+        <w:t xml:space="preserve"> que en cada puesto de trabajo se muestren de manera digital y sencilla los procedimientos asociados a ese puesto:</w:t>
       </w:r>
     </w:p>
     <w:p>
@@ -2862,7 +3009,6 @@
         <w:rPr>
           <w:rFonts w:ascii="Arial" w:hAnsi="Arial" w:cs="Arial"/>
         </w:rPr>
-        <w:lastRenderedPageBreak/>
         <w:t xml:space="preserve"> Gestión de Contratos Excedidos</w:t>
       </w:r>
     </w:p>
@@ -3049,6 +3195,7 @@
         <w:rPr>
           <w:rFonts w:ascii="Arial" w:hAnsi="Arial" w:cs="Arial"/>
         </w:rPr>
+        <w:lastRenderedPageBreak/>
         <w:t>Funcionalidad Propuesta: Generación automática de reportes con información crítica como:</w:t>
       </w:r>
     </w:p>
@@ -3344,7 +3491,6 @@
           <w:b/>
           <w:bCs/>
         </w:rPr>
-        <w:lastRenderedPageBreak/>
         <w:t>Departamento de Ventas y Marketing</w:t>
       </w:r>
     </w:p>
@@ -3468,6 +3614,7 @@
         <w:rPr>
           <w:rFonts w:ascii="Arial" w:hAnsi="Arial" w:cs="Arial"/>
         </w:rPr>
+        <w:lastRenderedPageBreak/>
         <w:t>Onboarding</w:t>
       </w:r>
       <w:proofErr w:type="spellEnd"/>
@@ -3695,13 +3842,6 @@
       <w:pPr>
         <w:rPr>
           <w:rFonts w:ascii="Arial" w:hAnsi="Arial" w:cs="Arial"/>
-        </w:rPr>
-      </w:pPr>
-    </w:p>
-    <w:p>
-      <w:pPr>
-        <w:rPr>
-          <w:rFonts w:ascii="Arial" w:hAnsi="Arial" w:cs="Arial"/>
           <w:b/>
           <w:bCs/>
         </w:rPr>
@@ -3712,7 +3852,6 @@
           <w:b/>
           <w:bCs/>
         </w:rPr>
-        <w:lastRenderedPageBreak/>
         <w:t>Departamento de Logística y Proveedores</w:t>
       </w:r>
     </w:p>
@@ -3826,6 +3965,7 @@
         <w:rPr>
           <w:rFonts w:ascii="Arial" w:hAnsi="Arial" w:cs="Arial"/>
         </w:rPr>
+        <w:lastRenderedPageBreak/>
         <w:t>E</w:t>
       </w:r>
       <w:r>
@@ -3899,7 +4039,33 @@
         <w:rPr>
           <w:rFonts w:ascii="Arial" w:hAnsi="Arial" w:cs="Arial"/>
         </w:rPr>
-        <w:t xml:space="preserve">Para implementar estas funcionalidades en un ERP de alquiler de vehículos, como Europcar, </w:t>
+        <w:t xml:space="preserve">Para implementar estas funcionalidades en un ERP de alquiler de vehículos como </w:t>
+      </w:r>
+      <w:proofErr w:type="spellStart"/>
+      <w:r>
+        <w:rPr>
+          <w:rFonts w:ascii="Arial" w:hAnsi="Arial" w:cs="Arial"/>
+        </w:rPr>
+        <w:t>E</w:t>
+      </w:r>
+      <w:r>
+        <w:rPr>
+          <w:rFonts w:ascii="Arial" w:hAnsi="Arial" w:cs="Arial"/>
+        </w:rPr>
+        <w:t>cho</w:t>
+      </w:r>
+      <w:r>
+        <w:rPr>
+          <w:rFonts w:ascii="Arial" w:hAnsi="Arial" w:cs="Arial"/>
+        </w:rPr>
+        <w:t>car</w:t>
+      </w:r>
+      <w:proofErr w:type="spellEnd"/>
+      <w:r>
+        <w:rPr>
+          <w:rFonts w:ascii="Arial" w:hAnsi="Arial" w:cs="Arial"/>
+        </w:rPr>
+        <w:t xml:space="preserve">, </w:t>
       </w:r>
       <w:r>
         <w:rPr>
@@ -4060,29 +4226,14 @@
         <w:rPr>
           <w:rFonts w:ascii="Arial" w:hAnsi="Arial" w:cs="Arial"/>
         </w:rPr>
-        <w:t>GPS, asientos para niños, etc.). Al finalizar, el cliente podría firmar digitalmente el contrato, utilizando una pasarela de pago segura y recibir el contrato por correo electrónico.</w:t>
-      </w:r>
-    </w:p>
-    <w:p>
-      <w:pPr>
-        <w:rPr>
-          <w:rFonts w:ascii="Arial" w:hAnsi="Arial" w:cs="Arial"/>
-        </w:rPr>
-      </w:pPr>
-    </w:p>
-    <w:p>
-      <w:pPr>
-        <w:rPr>
-          <w:rFonts w:ascii="Arial" w:hAnsi="Arial" w:cs="Arial"/>
-        </w:rPr>
-      </w:pPr>
-    </w:p>
-    <w:p>
-      <w:pPr>
-        <w:rPr>
-          <w:rFonts w:ascii="Arial" w:hAnsi="Arial" w:cs="Arial"/>
-        </w:rPr>
-      </w:pPr>
+        <w:t>GPS, asientos para niños, etc.). Al finalizar, el cliente podría firmar digitalmente el contrato, utilizando una pasarela de pago segura y recibir el contrato por correo electrónico</w:t>
+      </w:r>
+      <w:r>
+        <w:rPr>
+          <w:rFonts w:ascii="Arial" w:hAnsi="Arial" w:cs="Arial"/>
+        </w:rPr>
+        <w:t>.</w:t>
+      </w:r>
     </w:p>
     <w:p>
       <w:pPr>
@@ -4100,7 +4251,6 @@
           <w:rFonts w:ascii="Arial" w:hAnsi="Arial" w:cs="Arial"/>
           <w:u w:val="single"/>
         </w:rPr>
-        <w:lastRenderedPageBreak/>
         <w:t>Encuesta de Satisfacción al Cerrar el Contrato</w:t>
       </w:r>
       <w:r>
@@ -4137,13 +4287,6 @@
         </w:rPr>
         <w:t xml:space="preserve"> Score (NPS) y otros indicadores de satisfacción.</w:t>
       </w:r>
-    </w:p>
-    <w:p>
-      <w:pPr>
-        <w:rPr>
-          <w:rFonts w:ascii="Arial" w:hAnsi="Arial" w:cs="Arial"/>
-        </w:rPr>
-      </w:pPr>
     </w:p>
     <w:p>
       <w:pPr>
@@ -4372,6 +4515,7 @@
         <w:rPr>
           <w:rFonts w:ascii="Arial" w:hAnsi="Arial" w:cs="Arial"/>
         </w:rPr>
+        <w:lastRenderedPageBreak/>
         <w:t>Previsiones de reservas para el mismo día y para el día siguiente.</w:t>
       </w:r>
     </w:p>
@@ -4528,6 +4672,13 @@
     </w:p>
     <w:p>
       <w:pPr>
+        <w:rPr>
+          <w:rFonts w:ascii="Arial" w:hAnsi="Arial" w:cs="Arial"/>
+        </w:rPr>
+      </w:pPr>
+    </w:p>
+    <w:p>
+      <w:pPr>
         <w:pStyle w:val="Prrafodelista"/>
         <w:numPr>
           <w:ilvl w:val="0"/>
@@ -4565,7 +4716,7 @@
         <w:rPr>
           <w:rFonts w:ascii="Arial" w:hAnsi="Arial" w:cs="Arial"/>
         </w:rPr>
-        <w:t>opar</w:t>
+        <w:t>oar</w:t>
       </w:r>
       <w:proofErr w:type="spellEnd"/>
       <w:r>
@@ -4578,13 +4729,13 @@
         <w:rPr>
           <w:rFonts w:ascii="Arial" w:hAnsi="Arial" w:cs="Arial"/>
         </w:rPr>
-        <w:t>8</w:t>
-      </w:r>
-      <w:r>
-        <w:rPr>
-          <w:rFonts w:ascii="Arial" w:hAnsi="Arial" w:cs="Arial"/>
-        </w:rPr>
-        <w:t xml:space="preserve">7 oficinas corporativas </w:t>
+        <w:t>65</w:t>
+      </w:r>
+      <w:r>
+        <w:rPr>
+          <w:rFonts w:ascii="Arial" w:hAnsi="Arial" w:cs="Arial"/>
+        </w:rPr>
+        <w:t xml:space="preserve"> oficinas corporativas </w:t>
       </w:r>
       <w:r>
         <w:rPr>
@@ -4675,8 +4826,42 @@
         <w:rPr>
           <w:rFonts w:ascii="Arial" w:hAnsi="Arial" w:cs="Arial"/>
         </w:rPr>
-        <w:lastRenderedPageBreak/>
-        <w:t>La red de sucursales de Europcar se organiza para maximizar la disponibilidad y el acceso al servicio en toda España, permitiendo una gestión eficiente de su flota y el mantenimiento de su nivel de servicio en regiones de alta demanda. Esta distribución facilita también la comunicación y la transferencia de vehículos entre oficinas según necesidades operativas.</w:t>
+        <w:t xml:space="preserve">La red de sucursales de </w:t>
+      </w:r>
+      <w:proofErr w:type="spellStart"/>
+      <w:r>
+        <w:rPr>
+          <w:rFonts w:ascii="Arial" w:hAnsi="Arial" w:cs="Arial"/>
+        </w:rPr>
+        <w:t>E</w:t>
+      </w:r>
+      <w:r>
+        <w:rPr>
+          <w:rFonts w:ascii="Arial" w:hAnsi="Arial" w:cs="Arial"/>
+        </w:rPr>
+        <w:t>cho</w:t>
+      </w:r>
+      <w:r>
+        <w:rPr>
+          <w:rFonts w:ascii="Arial" w:hAnsi="Arial" w:cs="Arial"/>
+        </w:rPr>
+        <w:t>car</w:t>
+      </w:r>
+      <w:proofErr w:type="spellEnd"/>
+      <w:r>
+        <w:rPr>
+          <w:rFonts w:ascii="Arial" w:hAnsi="Arial" w:cs="Arial"/>
+        </w:rPr>
+        <w:t xml:space="preserve"> </w:t>
+      </w:r>
+      <w:r>
+        <w:t>IB, SA</w:t>
+      </w:r>
+      <w:r>
+        <w:rPr>
+          <w:rFonts w:ascii="Arial" w:hAnsi="Arial" w:cs="Arial"/>
+        </w:rPr>
+        <w:t xml:space="preserve"> se organiza para maximizar la disponibilidad y el acceso al servicio en toda España, permitiendo una gestión eficiente de su flota y el mantenimiento de su nivel de servicio en regiones de alta demanda. Esta distribución facilita también la comunicación y la transferencia de vehículos entre oficinas según necesidades operativas.</w:t>
       </w:r>
     </w:p>
     <w:p>
@@ -4744,7 +4929,85 @@
         <w:rPr>
           <w:rFonts w:ascii="Arial" w:hAnsi="Arial" w:cs="Arial"/>
         </w:rPr>
-        <w:t xml:space="preserve"> IB, S.A. en España está equipada para soportar su gran red de servicios en alquiler de vehículos, una industria que depende en gran medida de la eficiencia, la disponibilidad de información en tiempo real y la seguridad de los datos. Europcar utiliza una infraestructura en la nube para mejorar la accesibilidad y la colaboración entre sus oficinas. En la actualidad, Europcar emplea soluciones basadas en la nube, utilizando plataformas de grandes proveedores como Microsoft Azure, que recientemente abrió un centro de datos en Madrid. Esto permite que Europcar aproveche servicios avanzados de procesamiento, almacenamiento seguro y de respaldo de datos, así como aplicaciones de inteligencia artificial en sus operaciones.</w:t>
+        <w:t xml:space="preserve"> IB, S.A. en España está equipada para soportar su gran red de servicios en alquiler de vehículos, una industria que depende en gran medida de la eficiencia, la disponibilidad de información en tiempo real y la seguridad de los datos. </w:t>
+      </w:r>
+      <w:proofErr w:type="spellStart"/>
+      <w:r>
+        <w:rPr>
+          <w:rFonts w:ascii="Arial" w:hAnsi="Arial" w:cs="Arial"/>
+        </w:rPr>
+        <w:t>E</w:t>
+      </w:r>
+      <w:r>
+        <w:rPr>
+          <w:rFonts w:ascii="Arial" w:hAnsi="Arial" w:cs="Arial"/>
+        </w:rPr>
+        <w:t>cho</w:t>
+      </w:r>
+      <w:r>
+        <w:rPr>
+          <w:rFonts w:ascii="Arial" w:hAnsi="Arial" w:cs="Arial"/>
+        </w:rPr>
+        <w:t>car</w:t>
+      </w:r>
+      <w:proofErr w:type="spellEnd"/>
+      <w:r>
+        <w:rPr>
+          <w:rFonts w:ascii="Arial" w:hAnsi="Arial" w:cs="Arial"/>
+        </w:rPr>
+        <w:t xml:space="preserve"> utiliza una infraestructura en la nube para mejorar la accesibilidad y la colaboración entre sus oficinas. En la actualidad, </w:t>
+      </w:r>
+      <w:proofErr w:type="spellStart"/>
+      <w:r>
+        <w:rPr>
+          <w:rFonts w:ascii="Arial" w:hAnsi="Arial" w:cs="Arial"/>
+        </w:rPr>
+        <w:t>E</w:t>
+      </w:r>
+      <w:r>
+        <w:rPr>
+          <w:rFonts w:ascii="Arial" w:hAnsi="Arial" w:cs="Arial"/>
+        </w:rPr>
+        <w:t>cho</w:t>
+      </w:r>
+      <w:r>
+        <w:rPr>
+          <w:rFonts w:ascii="Arial" w:hAnsi="Arial" w:cs="Arial"/>
+        </w:rPr>
+        <w:t>car</w:t>
+      </w:r>
+      <w:proofErr w:type="spellEnd"/>
+      <w:r>
+        <w:rPr>
+          <w:rFonts w:ascii="Arial" w:hAnsi="Arial" w:cs="Arial"/>
+        </w:rPr>
+        <w:t xml:space="preserve"> emplea soluciones basadas en la nube, utilizando plataformas de grandes proveedores como Microsoft Azure, que recientemente abrió un centro de datos en Madrid. Esto permite que </w:t>
+      </w:r>
+      <w:proofErr w:type="spellStart"/>
+      <w:r>
+        <w:rPr>
+          <w:rFonts w:ascii="Arial" w:hAnsi="Arial" w:cs="Arial"/>
+        </w:rPr>
+        <w:t>E</w:t>
+      </w:r>
+      <w:r>
+        <w:rPr>
+          <w:rFonts w:ascii="Arial" w:hAnsi="Arial" w:cs="Arial"/>
+        </w:rPr>
+        <w:t>cho</w:t>
+      </w:r>
+      <w:r>
+        <w:rPr>
+          <w:rFonts w:ascii="Arial" w:hAnsi="Arial" w:cs="Arial"/>
+        </w:rPr>
+        <w:t>car</w:t>
+      </w:r>
+      <w:proofErr w:type="spellEnd"/>
+      <w:r>
+        <w:rPr>
+          <w:rFonts w:ascii="Arial" w:hAnsi="Arial" w:cs="Arial"/>
+        </w:rPr>
+        <w:t xml:space="preserve"> aproveche servicios avanzados de procesamiento, almacenamiento seguro y de respaldo de datos, así como aplicaciones de inteligencia artificial en sus operaciones.</w:t>
       </w:r>
     </w:p>
     <w:p>
@@ -4830,7 +5093,14 @@
         <w:rPr>
           <w:rFonts w:ascii="Arial" w:hAnsi="Arial" w:cs="Arial"/>
         </w:rPr>
-        <w:t xml:space="preserve"> III, que garantizan que sus datos estén protegidos y accesibles en caso de fallos o emergencias. Además, a través de su colaboración con T-</w:t>
+        <w:t xml:space="preserve"> III, que garantizan que sus datos estén protegidos y accesibles en caso de fallos o emergencias. Además, a través de su </w:t>
+      </w:r>
+      <w:r>
+        <w:rPr>
+          <w:rFonts w:ascii="Arial" w:hAnsi="Arial" w:cs="Arial"/>
+        </w:rPr>
+        <w:lastRenderedPageBreak/>
+        <w:t>colaboración con T-</w:t>
       </w:r>
       <w:proofErr w:type="spellStart"/>
       <w:r>
@@ -4857,7 +5127,33 @@
         <w:rPr>
           <w:rFonts w:ascii="Arial" w:hAnsi="Arial" w:cs="Arial"/>
         </w:rPr>
-        <w:t>Estas capacidades de hardware y almacenamiento en la nube le permiten a Europcar España gestionar la comunicación entre sus oficinas de forma efectiva, centralizar datos de operaciones diarias y aplicar análisis predictivos para la planificación de inventarios y el mantenimiento de vehículos, todo mientras garantiza un cumplimiento robusto de normativas de protección de datos.</w:t>
+        <w:t xml:space="preserve">Estas capacidades de hardware y almacenamiento en la nube le permiten a </w:t>
+      </w:r>
+      <w:proofErr w:type="spellStart"/>
+      <w:r>
+        <w:rPr>
+          <w:rFonts w:ascii="Arial" w:hAnsi="Arial" w:cs="Arial"/>
+        </w:rPr>
+        <w:t>E</w:t>
+      </w:r>
+      <w:r>
+        <w:rPr>
+          <w:rFonts w:ascii="Arial" w:hAnsi="Arial" w:cs="Arial"/>
+        </w:rPr>
+        <w:t>cho</w:t>
+      </w:r>
+      <w:r>
+        <w:rPr>
+          <w:rFonts w:ascii="Arial" w:hAnsi="Arial" w:cs="Arial"/>
+        </w:rPr>
+        <w:t>car</w:t>
+      </w:r>
+      <w:proofErr w:type="spellEnd"/>
+      <w:r>
+        <w:rPr>
+          <w:rFonts w:ascii="Arial" w:hAnsi="Arial" w:cs="Arial"/>
+        </w:rPr>
+        <w:t xml:space="preserve"> España gestionar la comunicación entre sus oficinas de forma efectiva, centralizar datos de operaciones diarias y aplicar análisis predictivos para la planificación de inventarios y el mantenimiento de vehículos, todo mientras garantiza un cumplimiento robusto de normativas de protección de datos.</w:t>
       </w:r>
     </w:p>
     <w:p>
@@ -5033,7 +5329,33 @@
         <w:rPr>
           <w:rFonts w:ascii="Arial" w:hAnsi="Arial" w:cs="Arial"/>
         </w:rPr>
-        <w:t>mpresas y autónomos que alquilan vehículos para facilitar sus operaciones o para el uso de empleados en viajes de trabajo. Europcar ofrece productos y tarifas corporativas adaptadas, servicios de facturación mensual, y acceso a un sistema de reservas corporativas que simplifica la gestión de sus alquileres.</w:t>
+        <w:t xml:space="preserve">mpresas y autónomos que alquilan vehículos para facilitar sus operaciones o para el uso de empleados en viajes de trabajo. </w:t>
+      </w:r>
+      <w:proofErr w:type="spellStart"/>
+      <w:r>
+        <w:rPr>
+          <w:rFonts w:ascii="Arial" w:hAnsi="Arial" w:cs="Arial"/>
+        </w:rPr>
+        <w:t>E</w:t>
+      </w:r>
+      <w:r>
+        <w:rPr>
+          <w:rFonts w:ascii="Arial" w:hAnsi="Arial" w:cs="Arial"/>
+        </w:rPr>
+        <w:t>cho</w:t>
+      </w:r>
+      <w:r>
+        <w:rPr>
+          <w:rFonts w:ascii="Arial" w:hAnsi="Arial" w:cs="Arial"/>
+        </w:rPr>
+        <w:t>car</w:t>
+      </w:r>
+      <w:proofErr w:type="spellEnd"/>
+      <w:r>
+        <w:rPr>
+          <w:rFonts w:ascii="Arial" w:hAnsi="Arial" w:cs="Arial"/>
+        </w:rPr>
+        <w:t xml:space="preserve"> ofrece productos y tarifas corporativas adaptadas, servicios de facturación mensual, y acceso a un sistema de reservas corporativas que simplifica la gestión de sus alquileres.</w:t>
       </w:r>
     </w:p>
     <w:p>
@@ -5091,14 +5413,7 @@
         <w:rPr>
           <w:rFonts w:ascii="Arial" w:hAnsi="Arial" w:cs="Arial"/>
         </w:rPr>
-        <w:t xml:space="preserve">: Este segmento incluye clientes que requieren vehículos por un periodo prolongado (semanas, meses o incluso años). Esta categoría es cada vez más común en empresas que prefieren el </w:t>
-      </w:r>
-      <w:r>
-        <w:rPr>
-          <w:rFonts w:ascii="Arial" w:hAnsi="Arial" w:cs="Arial"/>
-        </w:rPr>
-        <w:lastRenderedPageBreak/>
-        <w:t>renting sobre la compra de vehículos, obteniendo servicios como mantenimiento y seguros en un solo paquete.</w:t>
+        <w:t>: Este segmento incluye clientes que requieren vehículos por un periodo prolongado (semanas, meses o incluso años). Esta categoría es cada vez más común en empresas que prefieren el renting sobre la compra de vehículos, obteniendo servicios como mantenimiento y seguros en un solo paquete.</w:t>
       </w:r>
     </w:p>
     <w:p>
@@ -5124,7 +5439,33 @@
         <w:rPr>
           <w:rFonts w:ascii="Arial" w:hAnsi="Arial" w:cs="Arial"/>
         </w:rPr>
-        <w:t>: Viajeros que llegan a España y necesitan vehículos en el país durante su estancia. Europcar se enfoca en ofrecer servicios multilingües y conexiones con aeropuertos y estaciones de tren para facilitar el acceso a este tipo de cliente.</w:t>
+        <w:t xml:space="preserve">: Viajeros que llegan a España y necesitan vehículos en el país durante su estancia. </w:t>
+      </w:r>
+      <w:proofErr w:type="spellStart"/>
+      <w:r>
+        <w:rPr>
+          <w:rFonts w:ascii="Arial" w:hAnsi="Arial" w:cs="Arial"/>
+        </w:rPr>
+        <w:t>E</w:t>
+      </w:r>
+      <w:r>
+        <w:rPr>
+          <w:rFonts w:ascii="Arial" w:hAnsi="Arial" w:cs="Arial"/>
+        </w:rPr>
+        <w:t>cho</w:t>
+      </w:r>
+      <w:r>
+        <w:rPr>
+          <w:rFonts w:ascii="Arial" w:hAnsi="Arial" w:cs="Arial"/>
+        </w:rPr>
+        <w:t>car</w:t>
+      </w:r>
+      <w:proofErr w:type="spellEnd"/>
+      <w:r>
+        <w:rPr>
+          <w:rFonts w:ascii="Arial" w:hAnsi="Arial" w:cs="Arial"/>
+        </w:rPr>
+        <w:t xml:space="preserve"> se enfoca en ofrecer servicios multilingües y conexiones con aeropuertos y estaciones de tren para facilitar el acceso a este tipo de cliente.</w:t>
       </w:r>
     </w:p>
     <w:p>
@@ -5261,8 +5602,41 @@
         <w:rPr>
           <w:rFonts w:ascii="Arial" w:hAnsi="Arial" w:cs="Arial"/>
         </w:rPr>
-        <w:t>Estos proveedores generalmente no requieren acceso constante a las instalaciones de Europcar, pero en el caso de mantenimiento y revisiones técnicas de vehículos, algunos técnicos de estas empresas sí deben ingresar a talleres o áreas específicas donde se lleva a cabo el servicio técnico.</w:t>
-      </w:r>
+        <w:t xml:space="preserve">Estos proveedores generalmente no requieren acceso constante a las instalaciones de </w:t>
+      </w:r>
+      <w:proofErr w:type="spellStart"/>
+      <w:r>
+        <w:rPr>
+          <w:rFonts w:ascii="Arial" w:hAnsi="Arial" w:cs="Arial"/>
+        </w:rPr>
+        <w:t>E</w:t>
+      </w:r>
+      <w:r>
+        <w:rPr>
+          <w:rFonts w:ascii="Arial" w:hAnsi="Arial" w:cs="Arial"/>
+        </w:rPr>
+        <w:t>cho</w:t>
+      </w:r>
+      <w:r>
+        <w:rPr>
+          <w:rFonts w:ascii="Arial" w:hAnsi="Arial" w:cs="Arial"/>
+        </w:rPr>
+        <w:t>car</w:t>
+      </w:r>
+      <w:proofErr w:type="spellEnd"/>
+      <w:r>
+        <w:rPr>
+          <w:rFonts w:ascii="Arial" w:hAnsi="Arial" w:cs="Arial"/>
+        </w:rPr>
+        <w:t>, pero en el caso de mantenimiento y revisiones técnicas de vehículos, algunos técnicos de estas empresas sí deben ingresar a talleres o áreas específicas donde se lleva a cabo el servicio técnico.</w:t>
+      </w:r>
+    </w:p>
+    <w:p>
+      <w:pPr>
+        <w:rPr>
+          <w:rFonts w:ascii="Arial" w:hAnsi="Arial" w:cs="Arial"/>
+        </w:rPr>
+      </w:pPr>
     </w:p>
     <w:p>
       <w:pPr>
@@ -5290,6 +5664,7 @@
           <w:b/>
           <w:bCs/>
         </w:rPr>
+        <w:lastRenderedPageBreak/>
         <w:t>Acceso a ERP.</w:t>
       </w:r>
     </w:p>
@@ -5378,7 +5753,33 @@
         <w:rPr>
           <w:rFonts w:ascii="Arial" w:hAnsi="Arial" w:cs="Arial"/>
         </w:rPr>
-        <w:t>: Europcar también utiliza soluciones digitales que permiten una colaboración más fluida con socios estratégicos, facilitando la integración de procesos y el intercambio de datos en tiempo real. Esto es especialmente crucial para el mantenimiento de la flota, la gestión de reservas y la operación general, asegurando que todas las partes trabajen de manera alineada y eficiente.</w:t>
+        <w:t xml:space="preserve">: </w:t>
+      </w:r>
+      <w:proofErr w:type="spellStart"/>
+      <w:r>
+        <w:rPr>
+          <w:rFonts w:ascii="Arial" w:hAnsi="Arial" w:cs="Arial"/>
+        </w:rPr>
+        <w:t>E</w:t>
+      </w:r>
+      <w:r>
+        <w:rPr>
+          <w:rFonts w:ascii="Arial" w:hAnsi="Arial" w:cs="Arial"/>
+        </w:rPr>
+        <w:t>cho</w:t>
+      </w:r>
+      <w:r>
+        <w:rPr>
+          <w:rFonts w:ascii="Arial" w:hAnsi="Arial" w:cs="Arial"/>
+        </w:rPr>
+        <w:t>car</w:t>
+      </w:r>
+      <w:proofErr w:type="spellEnd"/>
+      <w:r>
+        <w:rPr>
+          <w:rFonts w:ascii="Arial" w:hAnsi="Arial" w:cs="Arial"/>
+        </w:rPr>
+        <w:t xml:space="preserve"> también utiliza soluciones digitales que permiten una colaboración más fluida con socios estratégicos, facilitando la integración de procesos y el intercambio de datos en tiempo real. Esto es especialmente crucial para el mantenimiento de la flota, la gestión de reservas y la operación general, asegurando que todas las partes trabajen de manera alineada y eficiente.</w:t>
       </w:r>
     </w:p>
     <w:p>
@@ -5396,27 +5797,6 @@
       <w:r>
         <w:t xml:space="preserve"> </w:t>
       </w:r>
-    </w:p>
-    <w:p>
-      <w:pPr>
-        <w:rPr>
-          <w:rFonts w:ascii="Arial" w:hAnsi="Arial" w:cs="Arial"/>
-        </w:rPr>
-      </w:pPr>
-    </w:p>
-    <w:p>
-      <w:pPr>
-        <w:rPr>
-          <w:rFonts w:ascii="Arial" w:hAnsi="Arial" w:cs="Arial"/>
-        </w:rPr>
-      </w:pPr>
-    </w:p>
-    <w:p>
-      <w:pPr>
-        <w:rPr>
-          <w:rFonts w:ascii="Arial" w:hAnsi="Arial" w:cs="Arial"/>
-        </w:rPr>
-      </w:pPr>
     </w:p>
     <w:p>
       <w:pPr>
@@ -5437,7 +5817,6 @@
           <w:b/>
           <w:bCs/>
         </w:rPr>
-        <w:lastRenderedPageBreak/>
         <w:t>Sistemas de gestión actual.</w:t>
       </w:r>
     </w:p>
@@ -5668,6 +6047,10 @@
     </w:p>
     <w:p>
       <w:pPr>
+        <w:numPr>
+          <w:ilvl w:val="0"/>
+          <w:numId w:val="4"/>
+        </w:numPr>
         <w:rPr>
           <w:rFonts w:ascii="Arial" w:hAnsi="Arial" w:cs="Arial"/>
         </w:rPr>
@@ -5735,7 +6118,34 @@
         <w:rPr>
           <w:rFonts w:ascii="Arial" w:hAnsi="Arial" w:cs="Arial"/>
         </w:rPr>
-        <w:t>Estas consideraciones pueden ayudar a guiar la implantación del ERP en Europcar IB, S.A., asegurando que el sistema no solo satisfaga las necesidades actuales de la empresa, sino que también sea escalable para futuros crecimientos y adaptaciones en el mercado.</w:t>
+        <w:lastRenderedPageBreak/>
+        <w:t xml:space="preserve">Estas consideraciones pueden ayudar a guiar la implantación del ERP en </w:t>
+      </w:r>
+      <w:proofErr w:type="spellStart"/>
+      <w:r>
+        <w:rPr>
+          <w:rFonts w:ascii="Arial" w:hAnsi="Arial" w:cs="Arial"/>
+        </w:rPr>
+        <w:t>E</w:t>
+      </w:r>
+      <w:r>
+        <w:rPr>
+          <w:rFonts w:ascii="Arial" w:hAnsi="Arial" w:cs="Arial"/>
+        </w:rPr>
+        <w:t>cho</w:t>
+      </w:r>
+      <w:r>
+        <w:rPr>
+          <w:rFonts w:ascii="Arial" w:hAnsi="Arial" w:cs="Arial"/>
+        </w:rPr>
+        <w:t>car</w:t>
+      </w:r>
+      <w:proofErr w:type="spellEnd"/>
+      <w:r>
+        <w:rPr>
+          <w:rFonts w:ascii="Arial" w:hAnsi="Arial" w:cs="Arial"/>
+        </w:rPr>
+        <w:t xml:space="preserve"> IB, S.A., asegurando que el sistema no solo satisfaga las necesidades actuales de la empresa, sino que también sea escalable para futuros crecimientos y adaptaciones en el mercado.</w:t>
       </w:r>
     </w:p>
     <w:p>
@@ -5911,7 +6321,6 @@
         <w:spacing w:before="100" w:beforeAutospacing="1" w:after="100" w:afterAutospacing="1" w:line="240" w:lineRule="auto"/>
         <w:rPr>
           <w:rFonts w:ascii="Arial" w:eastAsia="Times New Roman" w:hAnsi="Arial" w:cs="Arial"/>
-          <w:noProof/>
           <w:lang w:eastAsia="es-ES"/>
         </w:rPr>
       </w:pPr>
@@ -5924,12 +6333,32 @@
           <w:lang w:eastAsia="es-ES"/>
         </w:rPr>
       </w:pPr>
-      <w:r>
+    </w:p>
+    <w:p>
+      <w:pPr>
+        <w:spacing w:before="100" w:beforeAutospacing="1" w:after="100" w:afterAutospacing="1" w:line="240" w:lineRule="auto"/>
         <w:rPr>
           <w:rFonts w:ascii="Arial" w:eastAsia="Times New Roman" w:hAnsi="Arial" w:cs="Arial"/>
           <w:noProof/>
           <w:lang w:eastAsia="es-ES"/>
         </w:rPr>
+      </w:pPr>
+    </w:p>
+    <w:p>
+      <w:pPr>
+        <w:spacing w:before="100" w:beforeAutospacing="1" w:after="100" w:afterAutospacing="1" w:line="240" w:lineRule="auto"/>
+        <w:rPr>
+          <w:rFonts w:ascii="Arial" w:eastAsia="Times New Roman" w:hAnsi="Arial" w:cs="Arial"/>
+          <w:lang w:eastAsia="es-ES"/>
+        </w:rPr>
+      </w:pPr>
+      <w:r>
+        <w:rPr>
+          <w:rFonts w:ascii="Arial" w:eastAsia="Times New Roman" w:hAnsi="Arial" w:cs="Arial"/>
+          <w:noProof/>
+          <w:lang w:eastAsia="es-ES"/>
+        </w:rPr>
+        <w:lastRenderedPageBreak/>
         <w:drawing>
           <wp:inline distT="0" distB="0" distL="0" distR="0" wp14:anchorId="131D91BF" wp14:editId="4D05BC1A">
             <wp:extent cx="5400040" cy="3690620"/>
@@ -6040,12 +6469,8 @@
       </w:r>
     </w:p>
     <w:sectPr>
-      <w:headerReference w:type="even" r:id="rId13"/>
-      <w:headerReference w:type="default" r:id="rId14"/>
-      <w:footerReference w:type="even" r:id="rId15"/>
-      <w:footerReference w:type="default" r:id="rId16"/>
-      <w:headerReference w:type="first" r:id="rId17"/>
-      <w:footerReference w:type="first" r:id="rId18"/>
+      <w:footerReference w:type="default" r:id="rId13"/>
+      <w:headerReference w:type="first" r:id="rId14"/>
       <w:pgSz w:w="11906" w:h="16838" w:code="9"/>
       <w:pgMar w:top="1417" w:right="1701" w:bottom="1417" w:left="1701" w:header="709" w:footer="709" w:gutter="0"/>
       <w:pgNumType w:start="0"/>
@@ -6053,7 +6478,7 @@
       <w:vAlign w:val="center"/>
       <w:titlePg/>
       <w:docGrid w:linePitch="360"/>
-      <w:sectPrChange w:id="19" w:author="Javier Fernández" w:date="2024-11-18T23:26:00Z" w16du:dateUtc="2024-11-18T22:26:00Z">
+      <w:sectPrChange w:id="18" w:author="Javier Fernández" w:date="2024-11-18T23:26:00Z" w16du:dateUtc="2024-11-18T22:26:00Z">
         <w:sectPr>
           <w:pgMar w:top="1417" w:right="1701" w:bottom="1417" w:left="1701" w:header="709" w:footer="709" w:gutter="0"/>
           <w:titlePg w:val="0"/>
@@ -6090,16 +6515,6 @@
 </file>
 
 <file path=word/footer1.xml><?xml version="1.0" encoding="utf-8"?>
-<w:ftr xmlns:wpc="http://schemas.microsoft.com/office/word/2010/wordprocessingCanvas" xmlns:cx="http://schemas.microsoft.com/office/drawing/2014/chartex" xmlns:cx1="http://schemas.microsoft.com/office/drawing/2015/9/8/chartex" xmlns:cx2="http://schemas.microsoft.com/office/drawing/2015/10/21/chartex" xmlns:cx3="http://schemas.microsoft.com/office/drawing/2016/5/9/chartex" xmlns:cx4="http://schemas.microsoft.com/office/drawing/2016/5/10/chartex" xmlns:cx5="http://schemas.microsoft.com/office/drawing/2016/5/11/chartex" xmlns:cx6="http://schemas.microsoft.com/office/drawing/2016/5/12/chartex" xmlns:cx7="http://schemas.microsoft.com/office/drawing/2016/5/13/chartex" xmlns:cx8="http://schemas.microsoft.com/office/drawing/2016/5/14/chartex" xmlns:mc="http://schemas.openxmlformats.org/markup-compatibility/2006" xmlns:aink="http://schemas.microsoft.com/office/drawing/2016/ink" xmlns:am3d="http://schemas.microsoft.com/office/drawing/2017/model3d" xmlns:o="urn:schemas-microsoft-com:office:office" xmlns:oel="http://schemas.microsoft.com/office/2019/extlst" xmlns:r="http://schemas.openxmlformats.org/officeDocument/2006/relationships" xmlns:m="http://schemas.openxmlformats.org/officeDocument/2006/math" xmlns:v="urn:schemas-microsoft-com:vml" xmlns:wp14="http://schemas.microsoft.com/office/word/2010/wordprocessingDrawing" xmlns:wp="http://schemas.openxmlformats.org/drawingml/2006/wordprocessingDrawing" xmlns:w10="urn:schemas-microsoft-com:office:word" xmlns:w="http://schemas.openxmlformats.org/wordprocessingml/2006/main" xmlns:w14="http://schemas.microsoft.com/office/word/2010/wordml" xmlns:w15="http://schemas.microsoft.com/office/word/2012/wordml" xmlns:w16cex="http://schemas.microsoft.com/office/word/2018/wordml/cex" xmlns:w16cid="http://schemas.microsoft.com/office/word/2016/wordml/cid" xmlns:w16="http://schemas.microsoft.com/office/word/2018/wordml" xmlns:w16du="http://schemas.microsoft.com/office/word/2023/wordml/word16du" xmlns:w16sdtdh="http://schemas.microsoft.com/office/word/2020/wordml/sdtdatahash" xmlns:w16se="http://schemas.microsoft.com/office/word/2015/wordml/symex" xmlns:wpg="http://schemas.microsoft.com/office/word/2010/wordprocessingGroup" xmlns:wpi="http://schemas.microsoft.com/office/word/2010/wordprocessingInk" xmlns:wne="http://schemas.microsoft.com/office/word/2006/wordml" xmlns:wps="http://schemas.microsoft.com/office/word/2010/wordprocessingShape" mc:Ignorable="w14 w15 w16se w16cid w16 w16cex w16sdtdh w16du wp14">
-  <w:p>
-    <w:pPr>
-      <w:pStyle w:val="Piedepgina"/>
-    </w:pPr>
-  </w:p>
-</w:ftr>
-</file>
-
-<file path=word/footer2.xml><?xml version="1.0" encoding="utf-8"?>
 <w:ftr xmlns:wpc="http://schemas.microsoft.com/office/word/2010/wordprocessingCanvas" xmlns:cx="http://schemas.microsoft.com/office/drawing/2014/chartex" xmlns:cx1="http://schemas.microsoft.com/office/drawing/2015/9/8/chartex" xmlns:cx2="http://schemas.microsoft.com/office/drawing/2015/10/21/chartex" xmlns:cx3="http://schemas.microsoft.com/office/drawing/2016/5/9/chartex" xmlns:cx4="http://schemas.microsoft.com/office/drawing/2016/5/10/chartex" xmlns:cx5="http://schemas.microsoft.com/office/drawing/2016/5/11/chartex" xmlns:cx6="http://schemas.microsoft.com/office/drawing/2016/5/12/chartex" xmlns:cx7="http://schemas.microsoft.com/office/drawing/2016/5/13/chartex" xmlns:cx8="http://schemas.microsoft.com/office/drawing/2016/5/14/chartex" xmlns:mc="http://schemas.openxmlformats.org/markup-compatibility/2006" xmlns:aink="http://schemas.microsoft.com/office/drawing/2016/ink" xmlns:am3d="http://schemas.microsoft.com/office/drawing/2017/model3d" xmlns:o="urn:schemas-microsoft-com:office:office" xmlns:oel="http://schemas.microsoft.com/office/2019/extlst" xmlns:r="http://schemas.openxmlformats.org/officeDocument/2006/relationships" xmlns:m="http://schemas.openxmlformats.org/officeDocument/2006/math" xmlns:v="urn:schemas-microsoft-com:vml" xmlns:wp14="http://schemas.microsoft.com/office/word/2010/wordprocessingDrawing" xmlns:wp="http://schemas.openxmlformats.org/drawingml/2006/wordprocessingDrawing" xmlns:w10="urn:schemas-microsoft-com:office:word" xmlns:w="http://schemas.openxmlformats.org/wordprocessingml/2006/main" xmlns:w14="http://schemas.microsoft.com/office/word/2010/wordml" xmlns:w15="http://schemas.microsoft.com/office/word/2012/wordml" xmlns:w16cex="http://schemas.microsoft.com/office/word/2018/wordml/cex" xmlns:w16cid="http://schemas.microsoft.com/office/word/2016/wordml/cid" xmlns:w16="http://schemas.microsoft.com/office/word/2018/wordml" xmlns:w16du="http://schemas.microsoft.com/office/word/2023/wordml/word16du" xmlns:w16sdtdh="http://schemas.microsoft.com/office/word/2020/wordml/sdtdatahash" xmlns:w16se="http://schemas.microsoft.com/office/word/2015/wordml/symex" xmlns:wpg="http://schemas.microsoft.com/office/word/2010/wordprocessingGroup" xmlns:wpi="http://schemas.microsoft.com/office/word/2010/wordprocessingInk" xmlns:wne="http://schemas.microsoft.com/office/word/2006/wordml" xmlns:wps="http://schemas.microsoft.com/office/word/2010/wordprocessingShape" mc:Ignorable="w14 w15 w16se w16cid w16 w16cex w16sdtdh w16du wp14">
   <w:sdt>
     <w:sdtPr>
@@ -6160,16 +6575,6 @@
 </w:ftr>
 </file>
 
-<file path=word/footer3.xml><?xml version="1.0" encoding="utf-8"?>
-<w:ftr xmlns:wpc="http://schemas.microsoft.com/office/word/2010/wordprocessingCanvas" xmlns:cx="http://schemas.microsoft.com/office/drawing/2014/chartex" xmlns:cx1="http://schemas.microsoft.com/office/drawing/2015/9/8/chartex" xmlns:cx2="http://schemas.microsoft.com/office/drawing/2015/10/21/chartex" xmlns:cx3="http://schemas.microsoft.com/office/drawing/2016/5/9/chartex" xmlns:cx4="http://schemas.microsoft.com/office/drawing/2016/5/10/chartex" xmlns:cx5="http://schemas.microsoft.com/office/drawing/2016/5/11/chartex" xmlns:cx6="http://schemas.microsoft.com/office/drawing/2016/5/12/chartex" xmlns:cx7="http://schemas.microsoft.com/office/drawing/2016/5/13/chartex" xmlns:cx8="http://schemas.microsoft.com/office/drawing/2016/5/14/chartex" xmlns:mc="http://schemas.openxmlformats.org/markup-compatibility/2006" xmlns:aink="http://schemas.microsoft.com/office/drawing/2016/ink" xmlns:am3d="http://schemas.microsoft.com/office/drawing/2017/model3d" xmlns:o="urn:schemas-microsoft-com:office:office" xmlns:oel="http://schemas.microsoft.com/office/2019/extlst" xmlns:r="http://schemas.openxmlformats.org/officeDocument/2006/relationships" xmlns:m="http://schemas.openxmlformats.org/officeDocument/2006/math" xmlns:v="urn:schemas-microsoft-com:vml" xmlns:wp14="http://schemas.microsoft.com/office/word/2010/wordprocessingDrawing" xmlns:wp="http://schemas.openxmlformats.org/drawingml/2006/wordprocessingDrawing" xmlns:w10="urn:schemas-microsoft-com:office:word" xmlns:w="http://schemas.openxmlformats.org/wordprocessingml/2006/main" xmlns:w14="http://schemas.microsoft.com/office/word/2010/wordml" xmlns:w15="http://schemas.microsoft.com/office/word/2012/wordml" xmlns:w16cex="http://schemas.microsoft.com/office/word/2018/wordml/cex" xmlns:w16cid="http://schemas.microsoft.com/office/word/2016/wordml/cid" xmlns:w16="http://schemas.microsoft.com/office/word/2018/wordml" xmlns:w16du="http://schemas.microsoft.com/office/word/2023/wordml/word16du" xmlns:w16sdtdh="http://schemas.microsoft.com/office/word/2020/wordml/sdtdatahash" xmlns:w16se="http://schemas.microsoft.com/office/word/2015/wordml/symex" xmlns:wpg="http://schemas.microsoft.com/office/word/2010/wordprocessingGroup" xmlns:wpi="http://schemas.microsoft.com/office/word/2010/wordprocessingInk" xmlns:wne="http://schemas.microsoft.com/office/word/2006/wordml" xmlns:wps="http://schemas.microsoft.com/office/word/2010/wordprocessingShape" mc:Ignorable="w14 w15 w16se w16cid w16 w16cex w16sdtdh w16du wp14">
-  <w:p>
-    <w:pPr>
-      <w:pStyle w:val="Piedepgina"/>
-    </w:pPr>
-  </w:p>
-</w:ftr>
-</file>
-
 <file path=word/footnotes.xml><?xml version="1.0" encoding="utf-8"?>
 <w:footnotes xmlns:wpc="http://schemas.microsoft.com/office/word/2010/wordprocessingCanvas" xmlns:cx="http://schemas.microsoft.com/office/drawing/2014/chartex" xmlns:cx1="http://schemas.microsoft.com/office/drawing/2015/9/8/chartex" xmlns:cx2="http://schemas.microsoft.com/office/drawing/2015/10/21/chartex" xmlns:cx3="http://schemas.microsoft.com/office/drawing/2016/5/9/chartex" xmlns:cx4="http://schemas.microsoft.com/office/drawing/2016/5/10/chartex" xmlns:cx5="http://schemas.microsoft.com/office/drawing/2016/5/11/chartex" xmlns:cx6="http://schemas.microsoft.com/office/drawing/2016/5/12/chartex" xmlns:cx7="http://schemas.microsoft.com/office/drawing/2016/5/13/chartex" xmlns:cx8="http://schemas.microsoft.com/office/drawing/2016/5/14/chartex" xmlns:mc="http://schemas.openxmlformats.org/markup-compatibility/2006" xmlns:aink="http://schemas.microsoft.com/office/drawing/2016/ink" xmlns:am3d="http://schemas.microsoft.com/office/drawing/2017/model3d" xmlns:o="urn:schemas-microsoft-com:office:office" xmlns:oel="http://schemas.microsoft.com/office/2019/extlst" xmlns:r="http://schemas.openxmlformats.org/officeDocument/2006/relationships" xmlns:m="http://schemas.openxmlformats.org/officeDocument/2006/math" xmlns:v="urn:schemas-microsoft-com:vml" xmlns:wp14="http://schemas.microsoft.com/office/word/2010/wordprocessingDrawing" xmlns:wp="http://schemas.openxmlformats.org/drawingml/2006/wordprocessingDrawing" xmlns:w10="urn:schemas-microsoft-com:office:word" xmlns:w="http://schemas.openxmlformats.org/wordprocessingml/2006/main" xmlns:w14="http://schemas.microsoft.com/office/word/2010/wordml" xmlns:w15="http://schemas.microsoft.com/office/word/2012/wordml" xmlns:w16cex="http://schemas.microsoft.com/office/word/2018/wordml/cex" xmlns:w16cid="http://schemas.microsoft.com/office/word/2016/wordml/cid" xmlns:w16="http://schemas.microsoft.com/office/word/2018/wordml" xmlns:w16du="http://schemas.microsoft.com/office/word/2023/wordml/word16du" xmlns:w16sdtdh="http://schemas.microsoft.com/office/word/2020/wordml/sdtdatahash" xmlns:w16se="http://schemas.microsoft.com/office/word/2015/wordml/symex" xmlns:wpg="http://schemas.microsoft.com/office/word/2010/wordprocessingGroup" xmlns:wpi="http://schemas.microsoft.com/office/word/2010/wordprocessingInk" xmlns:wne="http://schemas.microsoft.com/office/word/2006/wordml" xmlns:wps="http://schemas.microsoft.com/office/word/2010/wordprocessingShape" mc:Ignorable="w14 w15 w16se w16cid w16 w16cex w16sdtdh w16du wp14">
   <w:footnote w:type="separator" w:id="-1">
@@ -6201,36 +6606,6 @@
     <w:pPr>
       <w:pStyle w:val="Encabezado"/>
     </w:pPr>
-  </w:p>
-</w:hdr>
-</file>
-
-<file path=word/header2.xml><?xml version="1.0" encoding="utf-8"?>
-<w:hdr xmlns:wpc="http://schemas.microsoft.com/office/word/2010/wordprocessingCanvas" xmlns:cx="http://schemas.microsoft.com/office/drawing/2014/chartex" xmlns:cx1="http://schemas.microsoft.com/office/drawing/2015/9/8/chartex" xmlns:cx2="http://schemas.microsoft.com/office/drawing/2015/10/21/chartex" xmlns:cx3="http://schemas.microsoft.com/office/drawing/2016/5/9/chartex" xmlns:cx4="http://schemas.microsoft.com/office/drawing/2016/5/10/chartex" xmlns:cx5="http://schemas.microsoft.com/office/drawing/2016/5/11/chartex" xmlns:cx6="http://schemas.microsoft.com/office/drawing/2016/5/12/chartex" xmlns:cx7="http://schemas.microsoft.com/office/drawing/2016/5/13/chartex" xmlns:cx8="http://schemas.microsoft.com/office/drawing/2016/5/14/chartex" xmlns:mc="http://schemas.openxmlformats.org/markup-compatibility/2006" xmlns:aink="http://schemas.microsoft.com/office/drawing/2016/ink" xmlns:am3d="http://schemas.microsoft.com/office/drawing/2017/model3d" xmlns:o="urn:schemas-microsoft-com:office:office" xmlns:oel="http://schemas.microsoft.com/office/2019/extlst" xmlns:r="http://schemas.openxmlformats.org/officeDocument/2006/relationships" xmlns:m="http://schemas.openxmlformats.org/officeDocument/2006/math" xmlns:v="urn:schemas-microsoft-com:vml" xmlns:wp14="http://schemas.microsoft.com/office/word/2010/wordprocessingDrawing" xmlns:wp="http://schemas.openxmlformats.org/drawingml/2006/wordprocessingDrawing" xmlns:w10="urn:schemas-microsoft-com:office:word" xmlns:w="http://schemas.openxmlformats.org/wordprocessingml/2006/main" xmlns:w14="http://schemas.microsoft.com/office/word/2010/wordml" xmlns:w15="http://schemas.microsoft.com/office/word/2012/wordml" xmlns:w16cex="http://schemas.microsoft.com/office/word/2018/wordml/cex" xmlns:w16cid="http://schemas.microsoft.com/office/word/2016/wordml/cid" xmlns:w16="http://schemas.microsoft.com/office/word/2018/wordml" xmlns:w16du="http://schemas.microsoft.com/office/word/2023/wordml/word16du" xmlns:w16sdtdh="http://schemas.microsoft.com/office/word/2020/wordml/sdtdatahash" xmlns:w16se="http://schemas.microsoft.com/office/word/2015/wordml/symex" xmlns:wpg="http://schemas.microsoft.com/office/word/2010/wordprocessingGroup" xmlns:wpi="http://schemas.microsoft.com/office/word/2010/wordprocessingInk" xmlns:wne="http://schemas.microsoft.com/office/word/2006/wordml" xmlns:wps="http://schemas.microsoft.com/office/word/2010/wordprocessingShape" mc:Ignorable="w14 w15 w16se w16cid w16 w16cex w16sdtdh w16du wp14">
-  <w:p>
-    <w:pPr>
-      <w:pStyle w:val="Encabezado"/>
-    </w:pPr>
-  </w:p>
-</w:hdr>
-</file>
-
-<file path=word/header3.xml><?xml version="1.0" encoding="utf-8"?>
-<w:hdr xmlns:wpc="http://schemas.microsoft.com/office/word/2010/wordprocessingCanvas" xmlns:cx="http://schemas.microsoft.com/office/drawing/2014/chartex" xmlns:cx1="http://schemas.microsoft.com/office/drawing/2015/9/8/chartex" xmlns:cx2="http://schemas.microsoft.com/office/drawing/2015/10/21/chartex" xmlns:cx3="http://schemas.microsoft.com/office/drawing/2016/5/9/chartex" xmlns:cx4="http://schemas.microsoft.com/office/drawing/2016/5/10/chartex" xmlns:cx5="http://schemas.microsoft.com/office/drawing/2016/5/11/chartex" xmlns:cx6="http://schemas.microsoft.com/office/drawing/2016/5/12/chartex" xmlns:cx7="http://schemas.microsoft.com/office/drawing/2016/5/13/chartex" xmlns:cx8="http://schemas.microsoft.com/office/drawing/2016/5/14/chartex" xmlns:mc="http://schemas.openxmlformats.org/markup-compatibility/2006" xmlns:aink="http://schemas.microsoft.com/office/drawing/2016/ink" xmlns:am3d="http://schemas.microsoft.com/office/drawing/2017/model3d" xmlns:o="urn:schemas-microsoft-com:office:office" xmlns:oel="http://schemas.microsoft.com/office/2019/extlst" xmlns:r="http://schemas.openxmlformats.org/officeDocument/2006/relationships" xmlns:m="http://schemas.openxmlformats.org/officeDocument/2006/math" xmlns:v="urn:schemas-microsoft-com:vml" xmlns:wp14="http://schemas.microsoft.com/office/word/2010/wordprocessingDrawing" xmlns:wp="http://schemas.openxmlformats.org/drawingml/2006/wordprocessingDrawing" xmlns:w10="urn:schemas-microsoft-com:office:word" xmlns:w="http://schemas.openxmlformats.org/wordprocessingml/2006/main" xmlns:w14="http://schemas.microsoft.com/office/word/2010/wordml" xmlns:w15="http://schemas.microsoft.com/office/word/2012/wordml" xmlns:w16cex="http://schemas.microsoft.com/office/word/2018/wordml/cex" xmlns:w16cid="http://schemas.microsoft.com/office/word/2016/wordml/cid" xmlns:w16="http://schemas.microsoft.com/office/word/2018/wordml" xmlns:w16du="http://schemas.microsoft.com/office/word/2023/wordml/word16du" xmlns:w16sdtdh="http://schemas.microsoft.com/office/word/2020/wordml/sdtdatahash" xmlns:w16se="http://schemas.microsoft.com/office/word/2015/wordml/symex" xmlns:wpg="http://schemas.microsoft.com/office/word/2010/wordprocessingGroup" xmlns:wpi="http://schemas.microsoft.com/office/word/2010/wordprocessingInk" xmlns:wne="http://schemas.microsoft.com/office/word/2006/wordml" xmlns:wps="http://schemas.microsoft.com/office/word/2010/wordprocessingShape" mc:Ignorable="w14 w15 w16se w16cid w16 w16cex w16sdtdh w16du wp14">
-  <w:p>
-    <w:pPr>
-      <w:pStyle w:val="Encabezado"/>
-    </w:pPr>
-    <w:proofErr w:type="spellStart"/>
-    <w:ins w:id="18" w:author="Javier Fernández" w:date="2024-11-18T23:29:00Z" w16du:dateUtc="2024-11-18T22:29:00Z">
-      <w:r>
-        <w:t>EchoCar</w:t>
-      </w:r>
-      <w:proofErr w:type="spellEnd"/>
-      <w:r>
-        <w:t>, IB, SA</w:t>
-      </w:r>
-    </w:ins>
   </w:p>
 </w:hdr>
 </file>
@@ -11720,6 +12095,23 @@
     <w:uiPriority w:val="99"/>
     <w:rsid w:val="00476386"/>
   </w:style>
+  <w:style w:type="paragraph" w:styleId="NormalWeb">
+    <w:name w:val="Normal (Web)"/>
+    <w:basedOn w:val="Normal"/>
+    <w:uiPriority w:val="99"/>
+    <w:semiHidden/>
+    <w:unhideWhenUsed/>
+    <w:rsid w:val="00FA3A11"/>
+    <w:pPr>
+      <w:spacing w:before="100" w:beforeAutospacing="1" w:after="100" w:afterAutospacing="1" w:line="240" w:lineRule="auto"/>
+    </w:pPr>
+    <w:rPr>
+      <w:rFonts w:ascii="Times New Roman" w:eastAsia="Times New Roman" w:hAnsi="Times New Roman" w:cs="Times New Roman"/>
+      <w:sz w:val="24"/>
+      <w:szCs w:val="24"/>
+      <w:lang w:eastAsia="es-ES"/>
+    </w:rPr>
+  </w:style>
 </w:styles>
 </file>
 
@@ -11869,8 +12261,10 @@
     <w:rsid w:val="00224F59"/>
     <w:rsid w:val="00302DD2"/>
     <w:rsid w:val="00701EE0"/>
+    <w:rsid w:val="00784F2C"/>
     <w:rsid w:val="00A37EDB"/>
     <w:rsid w:val="00B75F3A"/>
+    <w:rsid w:val="00C318CA"/>
     <w:rsid w:val="00CE77DF"/>
     <w:rsid w:val="00DE2A22"/>
     <w:rsid w:val="00E9442E"/>

</xml_diff>